<commit_message>
Update and shorten notes
</commit_message>
<xml_diff>
--- a/FinalResources/R2ParallelismPrimary/TeachingNotes.docx
+++ b/FinalResources/R2ParallelismPrimary/TeachingNotes.docx
@@ -1,13 +1,14 @@
 
 <file path=word/document.xml><?xml version="1.0" encoding="utf-8"?>
-<w:document xmlns:wpc="http://schemas.microsoft.com/office/word/2010/wordprocessingCanvas" xmlns:mo="http://schemas.microsoft.com/office/mac/office/2008/main" xmlns:mc="http://schemas.openxmlformats.org/markup-compatibility/2006" xmlns:mv="urn:schemas-microsoft-com:mac:vml" xmlns:o="urn:schemas-microsoft-com:office:office" xmlns:r="http://schemas.openxmlformats.org/officeDocument/2006/relationships" xmlns:m="http://schemas.openxmlformats.org/officeDocument/2006/math" xmlns:v="urn:schemas-microsoft-com:vml" xmlns:wp14="http://schemas.microsoft.com/office/word/2010/wordprocessingDrawing" xmlns:wp="http://schemas.openxmlformats.org/drawingml/2006/wordprocessingDrawing" xmlns:w10="urn:schemas-microsoft-com:office:word" xmlns:w="http://schemas.openxmlformats.org/wordprocessingml/2006/main" xmlns:w14="http://schemas.microsoft.com/office/word/2010/wordml" xmlns:w15="http://schemas.microsoft.com/office/word/2012/wordml" xmlns:wpg="http://schemas.microsoft.com/office/word/2010/wordprocessingGroup" xmlns:wpi="http://schemas.microsoft.com/office/word/2010/wordprocessingInk" xmlns:wne="http://schemas.microsoft.com/office/word/2006/wordml" xmlns:wps="http://schemas.microsoft.com/office/word/2010/wordprocessingShape" mc:Ignorable="w14 w15 wp14">
+<w:document xmlns:o="urn:schemas-microsoft-com:office:office" xmlns:r="http://schemas.openxmlformats.org/officeDocument/2006/relationships" xmlns:v="urn:schemas-microsoft-com:vml" xmlns:w="http://schemas.openxmlformats.org/wordprocessingml/2006/main" xmlns:w10="urn:schemas-microsoft-com:office:word" xmlns:wp="http://schemas.openxmlformats.org/drawingml/2006/wordprocessingDrawing" xmlns:wps="http://schemas.microsoft.com/office/word/2010/wordprocessingShape" xmlns:wpg="http://schemas.microsoft.com/office/word/2010/wordprocessingGroup" xmlns:mc="http://schemas.openxmlformats.org/markup-compatibility/2006" xmlns:wp14="http://schemas.microsoft.com/office/word/2010/wordprocessingDrawing" xmlns:w14="http://schemas.microsoft.com/office/word/2010/wordml" mc:Ignorable="w14 wp14">
   <w:body>
     <w:p>
       <w:pPr>
-        <w:spacing w:after="0" w:line="240" w:lineRule="auto"/>
+        <w:pStyle w:val="Normal"/>
+        <w:spacing w:lineRule="auto" w:line="240" w:before="0" w:after="0"/>
         <w:jc w:val="center"/>
         <w:rPr>
-          <w:rFonts w:ascii="Arial" w:eastAsia="Times New Roman" w:hAnsi="Arial" w:cs="Arial"/>
+          <w:rFonts w:ascii="Arial" w:hAnsi="Arial" w:eastAsia="Times New Roman" w:cs="Arial"/>
           <w:color w:val="000000"/>
           <w:u w:val="single"/>
           <w:lang w:eastAsia="en-GB"/>
@@ -15,7 +16,7 @@
       </w:pPr>
       <w:r>
         <w:rPr>
-          <w:rFonts w:ascii="Arial" w:eastAsia="Times New Roman" w:hAnsi="Arial" w:cs="Arial"/>
+          <w:rFonts w:eastAsia="Times New Roman" w:cs="Arial" w:ascii="Arial" w:hAnsi="Arial"/>
           <w:color w:val="000000"/>
           <w:u w:val="single"/>
           <w:lang w:eastAsia="en-GB"/>
@@ -25,50 +26,61 @@
     </w:p>
     <w:p>
       <w:pPr>
-        <w:spacing w:after="0" w:line="240" w:lineRule="auto"/>
-        <w:rPr>
-          <w:rFonts w:ascii="Arial" w:eastAsia="Times New Roman" w:hAnsi="Arial" w:cs="Arial"/>
+        <w:pStyle w:val="Normal"/>
+        <w:spacing w:lineRule="auto" w:line="240" w:before="0" w:after="0"/>
+        <w:rPr>
+          <w:rFonts w:ascii="Arial" w:hAnsi="Arial" w:eastAsia="Times New Roman" w:cs="Arial"/>
           <w:color w:val="000000"/>
           <w:u w:val="single"/>
           <w:lang w:eastAsia="en-GB"/>
         </w:rPr>
       </w:pPr>
-    </w:p>
-    <w:p>
-      <w:pPr>
-        <w:spacing w:after="0" w:line="240" w:lineRule="auto"/>
-        <w:rPr>
-          <w:rFonts w:ascii="Times New Roman" w:eastAsia="Times New Roman" w:hAnsi="Times New Roman" w:cs="Times New Roman"/>
-          <w:sz w:val="24"/>
-          <w:szCs w:val="24"/>
+      <w:r>
+        <w:rPr>
+          <w:rFonts w:eastAsia="Times New Roman" w:cs="Arial" w:ascii="Arial" w:hAnsi="Arial"/>
+          <w:color w:val="000000"/>
           <w:u w:val="single"/>
           <w:lang w:eastAsia="en-GB"/>
         </w:rPr>
-      </w:pPr>
-      <w:r>
-        <w:rPr>
-          <w:rFonts w:ascii="Arial" w:eastAsia="Times New Roman" w:hAnsi="Arial" w:cs="Arial"/>
-          <w:color w:val="000000"/>
+      </w:r>
+    </w:p>
+    <w:p>
+      <w:pPr>
+        <w:pStyle w:val="Normal"/>
+        <w:spacing w:lineRule="auto" w:line="240" w:before="0" w:after="0"/>
+        <w:rPr>
+          <w:rFonts w:ascii="Times New Roman" w:hAnsi="Times New Roman" w:eastAsia="Times New Roman" w:cs="Times New Roman"/>
+          <w:sz w:val="24"/>
+          <w:szCs w:val="24"/>
           <w:u w:val="single"/>
           <w:lang w:eastAsia="en-GB"/>
         </w:rPr>
+      </w:pPr>
+      <w:r>
+        <w:rPr>
+          <w:rFonts w:eastAsia="Times New Roman" w:cs="Arial" w:ascii="Arial" w:hAnsi="Arial"/>
+          <w:color w:val="000000"/>
+          <w:u w:val="single"/>
+          <w:lang w:eastAsia="en-GB"/>
+        </w:rPr>
         <w:t>Overview</w:t>
       </w:r>
     </w:p>
     <w:p>
       <w:pPr>
-        <w:spacing w:after="0" w:line="240" w:lineRule="auto"/>
-        <w:ind w:left="720"/>
-        <w:rPr>
-          <w:rFonts w:ascii="Times New Roman" w:eastAsia="Times New Roman" w:hAnsi="Times New Roman" w:cs="Times New Roman"/>
-          <w:sz w:val="24"/>
-          <w:szCs w:val="24"/>
-          <w:lang w:eastAsia="en-GB"/>
-        </w:rPr>
-      </w:pPr>
-      <w:r>
-        <w:rPr>
-          <w:rFonts w:ascii="Arial" w:eastAsia="Times New Roman" w:hAnsi="Arial" w:cs="Arial"/>
+        <w:pStyle w:val="Normal"/>
+        <w:spacing w:lineRule="auto" w:line="240" w:before="0" w:after="0"/>
+        <w:ind w:left="720" w:hanging="0"/>
+        <w:rPr>
+          <w:rFonts w:ascii="Times New Roman" w:hAnsi="Times New Roman" w:eastAsia="Times New Roman" w:cs="Times New Roman"/>
+          <w:sz w:val="24"/>
+          <w:szCs w:val="24"/>
+          <w:lang w:eastAsia="en-GB"/>
+        </w:rPr>
+      </w:pPr>
+      <w:r>
+        <w:rPr>
+          <w:rFonts w:eastAsia="Times New Roman" w:cs="Arial" w:ascii="Arial" w:hAnsi="Arial"/>
           <w:color w:val="000000"/>
           <w:lang w:eastAsia="en-GB"/>
         </w:rPr>
@@ -77,51 +89,63 @@
     </w:p>
     <w:p>
       <w:pPr>
-        <w:spacing w:after="0" w:line="240" w:lineRule="auto"/>
-        <w:rPr>
-          <w:rFonts w:ascii="Times New Roman" w:eastAsia="Times New Roman" w:hAnsi="Times New Roman" w:cs="Times New Roman"/>
+        <w:pStyle w:val="Normal"/>
+        <w:spacing w:lineRule="auto" w:line="240" w:before="0" w:after="0"/>
+        <w:rPr>
+          <w:rFonts w:ascii="Times New Roman" w:hAnsi="Times New Roman" w:eastAsia="Times New Roman" w:cs="Times New Roman"/>
           <w:sz w:val="24"/>
           <w:szCs w:val="24"/>
           <w:u w:val="single"/>
           <w:lang w:eastAsia="en-GB"/>
         </w:rPr>
       </w:pPr>
-    </w:p>
-    <w:p>
-      <w:pPr>
-        <w:spacing w:after="0" w:line="240" w:lineRule="auto"/>
-        <w:rPr>
-          <w:rFonts w:ascii="Times New Roman" w:eastAsia="Times New Roman" w:hAnsi="Times New Roman" w:cs="Times New Roman"/>
+      <w:r>
+        <w:rPr>
+          <w:rFonts w:eastAsia="Times New Roman" w:cs="Times New Roman" w:ascii="Times New Roman" w:hAnsi="Times New Roman"/>
           <w:sz w:val="24"/>
           <w:szCs w:val="24"/>
           <w:u w:val="single"/>
           <w:lang w:eastAsia="en-GB"/>
         </w:rPr>
-      </w:pPr>
-      <w:r>
-        <w:rPr>
-          <w:rFonts w:ascii="Arial" w:eastAsia="Times New Roman" w:hAnsi="Arial" w:cs="Arial"/>
-          <w:color w:val="000000"/>
+      </w:r>
+    </w:p>
+    <w:p>
+      <w:pPr>
+        <w:pStyle w:val="Normal"/>
+        <w:spacing w:lineRule="auto" w:line="240" w:before="0" w:after="0"/>
+        <w:rPr>
+          <w:rFonts w:ascii="Times New Roman" w:hAnsi="Times New Roman" w:eastAsia="Times New Roman" w:cs="Times New Roman"/>
+          <w:sz w:val="24"/>
+          <w:szCs w:val="24"/>
           <w:u w:val="single"/>
           <w:lang w:eastAsia="en-GB"/>
         </w:rPr>
+      </w:pPr>
+      <w:r>
+        <w:rPr>
+          <w:rFonts w:eastAsia="Times New Roman" w:cs="Arial" w:ascii="Arial" w:hAnsi="Arial"/>
+          <w:color w:val="000000"/>
+          <w:u w:val="single"/>
+          <w:lang w:eastAsia="en-GB"/>
+        </w:rPr>
         <w:t>Suitable For</w:t>
       </w:r>
     </w:p>
     <w:p>
       <w:pPr>
-        <w:spacing w:after="0" w:line="240" w:lineRule="auto"/>
-        <w:ind w:left="720"/>
-        <w:rPr>
-          <w:rFonts w:ascii="Times New Roman" w:eastAsia="Times New Roman" w:hAnsi="Times New Roman" w:cs="Times New Roman"/>
-          <w:sz w:val="24"/>
-          <w:szCs w:val="24"/>
-          <w:lang w:eastAsia="en-GB"/>
-        </w:rPr>
-      </w:pPr>
-      <w:r>
-        <w:rPr>
-          <w:rFonts w:ascii="Arial" w:eastAsia="Times New Roman" w:hAnsi="Arial" w:cs="Arial"/>
+        <w:pStyle w:val="Normal"/>
+        <w:spacing w:lineRule="auto" w:line="240" w:before="0" w:after="0"/>
+        <w:ind w:left="720" w:hanging="0"/>
+        <w:rPr>
+          <w:rFonts w:ascii="Times New Roman" w:hAnsi="Times New Roman" w:eastAsia="Times New Roman" w:cs="Times New Roman"/>
+          <w:sz w:val="24"/>
+          <w:szCs w:val="24"/>
+          <w:lang w:eastAsia="en-GB"/>
+        </w:rPr>
+      </w:pPr>
+      <w:r>
+        <w:rPr>
+          <w:rFonts w:eastAsia="Times New Roman" w:cs="Arial" w:ascii="Arial" w:hAnsi="Arial"/>
           <w:color w:val="000000"/>
           <w:lang w:eastAsia="en-GB"/>
         </w:rPr>
@@ -130,20 +154,30 @@
     </w:p>
     <w:p>
       <w:pPr>
-        <w:spacing w:after="0" w:line="240" w:lineRule="auto"/>
-        <w:rPr>
-          <w:rFonts w:ascii="Times New Roman" w:eastAsia="Times New Roman" w:hAnsi="Times New Roman" w:cs="Times New Roman"/>
-          <w:sz w:val="24"/>
-          <w:szCs w:val="24"/>
-          <w:lang w:eastAsia="en-GB"/>
-        </w:rPr>
-      </w:pPr>
-    </w:p>
-    <w:p>
-      <w:pPr>
-        <w:spacing w:after="0" w:line="240" w:lineRule="auto"/>
-        <w:rPr>
-          <w:rFonts w:ascii="Times New Roman" w:eastAsia="Times New Roman" w:hAnsi="Times New Roman" w:cs="Times New Roman"/>
+        <w:pStyle w:val="Normal"/>
+        <w:spacing w:lineRule="auto" w:line="240" w:before="0" w:after="0"/>
+        <w:rPr>
+          <w:rFonts w:ascii="Times New Roman" w:hAnsi="Times New Roman" w:eastAsia="Times New Roman" w:cs="Times New Roman"/>
+          <w:sz w:val="24"/>
+          <w:szCs w:val="24"/>
+          <w:lang w:eastAsia="en-GB"/>
+        </w:rPr>
+      </w:pPr>
+      <w:r>
+        <w:rPr>
+          <w:rFonts w:eastAsia="Times New Roman" w:cs="Times New Roman" w:ascii="Times New Roman" w:hAnsi="Times New Roman"/>
+          <w:sz w:val="24"/>
+          <w:szCs w:val="24"/>
+          <w:lang w:eastAsia="en-GB"/>
+        </w:rPr>
+      </w:r>
+    </w:p>
+    <w:p>
+      <w:pPr>
+        <w:pStyle w:val="Normal"/>
+        <w:spacing w:lineRule="auto" w:line="240" w:before="0" w:after="0"/>
+        <w:rPr>
+          <w:rFonts w:ascii="Times New Roman" w:hAnsi="Times New Roman" w:eastAsia="Times New Roman" w:cs="Times New Roman"/>
           <w:sz w:val="24"/>
           <w:szCs w:val="24"/>
           <w:u w:val="single"/>
@@ -152,7 +186,7 @@
       </w:pPr>
       <w:r>
         <w:rPr>
-          <w:rFonts w:ascii="Arial" w:eastAsia="Times New Roman" w:hAnsi="Arial" w:cs="Arial"/>
+          <w:rFonts w:eastAsia="Times New Roman" w:cs="Arial" w:ascii="Arial" w:hAnsi="Arial"/>
           <w:color w:val="000000"/>
           <w:u w:val="single"/>
           <w:lang w:eastAsia="en-GB"/>
@@ -162,17 +196,18 @@
     </w:p>
     <w:p>
       <w:pPr>
-        <w:spacing w:after="0" w:line="240" w:lineRule="auto"/>
-        <w:rPr>
-          <w:rFonts w:ascii="Times New Roman" w:eastAsia="Times New Roman" w:hAnsi="Times New Roman" w:cs="Times New Roman"/>
-          <w:sz w:val="24"/>
-          <w:szCs w:val="24"/>
-          <w:lang w:eastAsia="en-GB"/>
-        </w:rPr>
-      </w:pPr>
-      <w:r>
-        <w:rPr>
-          <w:rFonts w:ascii="Arial" w:eastAsia="Times New Roman" w:hAnsi="Arial" w:cs="Arial"/>
+        <w:pStyle w:val="Normal"/>
+        <w:spacing w:lineRule="auto" w:line="240" w:before="0" w:after="0"/>
+        <w:rPr>
+          <w:rFonts w:ascii="Times New Roman" w:hAnsi="Times New Roman" w:eastAsia="Times New Roman" w:cs="Times New Roman"/>
+          <w:sz w:val="24"/>
+          <w:szCs w:val="24"/>
+          <w:lang w:eastAsia="en-GB"/>
+        </w:rPr>
+      </w:pPr>
+      <w:r>
+        <w:rPr>
+          <w:rFonts w:eastAsia="Times New Roman" w:cs="Arial" w:ascii="Arial" w:hAnsi="Arial"/>
           <w:color w:val="000000"/>
           <w:lang w:eastAsia="en-GB"/>
         </w:rPr>
@@ -182,128 +217,134 @@
     </w:p>
     <w:p>
       <w:pPr>
-        <w:spacing w:after="0" w:line="240" w:lineRule="auto"/>
-        <w:rPr>
-          <w:rFonts w:ascii="Times New Roman" w:eastAsia="Times New Roman" w:hAnsi="Times New Roman" w:cs="Times New Roman"/>
-          <w:sz w:val="24"/>
-          <w:szCs w:val="24"/>
-          <w:lang w:eastAsia="en-GB"/>
-        </w:rPr>
-      </w:pPr>
-    </w:p>
-    <w:p>
-      <w:pPr>
-        <w:spacing w:after="0" w:line="240" w:lineRule="auto"/>
-        <w:rPr>
-          <w:rFonts w:ascii="Arial" w:eastAsia="Times New Roman" w:hAnsi="Arial" w:cs="Arial"/>
+        <w:pStyle w:val="Normal"/>
+        <w:spacing w:lineRule="auto" w:line="240" w:before="0" w:after="0"/>
+        <w:rPr>
+          <w:rFonts w:ascii="Times New Roman" w:hAnsi="Times New Roman" w:eastAsia="Times New Roman" w:cs="Times New Roman"/>
+          <w:sz w:val="24"/>
+          <w:szCs w:val="24"/>
+          <w:lang w:eastAsia="en-GB"/>
+        </w:rPr>
+      </w:pPr>
+      <w:r>
+        <w:rPr>
+          <w:rFonts w:eastAsia="Times New Roman" w:cs="Times New Roman" w:ascii="Times New Roman" w:hAnsi="Times New Roman"/>
+          <w:sz w:val="24"/>
+          <w:szCs w:val="24"/>
+          <w:lang w:eastAsia="en-GB"/>
+        </w:rPr>
+      </w:r>
+    </w:p>
+    <w:p>
+      <w:pPr>
+        <w:pStyle w:val="Normal"/>
+        <w:spacing w:lineRule="auto" w:line="240" w:before="0" w:after="0"/>
+        <w:rPr/>
+      </w:pPr>
+      <w:r>
+        <w:rPr>
+          <w:rFonts w:eastAsia="Times New Roman" w:cs="Arial" w:ascii="Arial" w:hAnsi="Arial"/>
           <w:color w:val="000000"/>
           <w:u w:val="single"/>
           <w:lang w:eastAsia="en-GB"/>
         </w:rPr>
-      </w:pPr>
-      <w:r>
-        <w:rPr>
-          <w:rFonts w:ascii="Arial" w:eastAsia="Times New Roman" w:hAnsi="Arial" w:cs="Arial"/>
+        <w:t xml:space="preserve">Learning </w:t>
+      </w:r>
+      <w:r>
+        <w:rPr>
+          <w:rFonts w:eastAsia="Times New Roman" w:cs="Arial" w:ascii="Arial" w:hAnsi="Arial"/>
           <w:color w:val="000000"/>
           <w:u w:val="single"/>
           <w:lang w:eastAsia="en-GB"/>
         </w:rPr>
-        <w:t>Learning Outcomes</w:t>
-      </w:r>
-    </w:p>
-    <w:p>
-      <w:pPr>
+        <w:t>Intentions</w:t>
+      </w:r>
+    </w:p>
+    <w:p>
+      <w:pPr>
+        <w:pStyle w:val="Normal"/>
         <w:numPr>
           <w:ilvl w:val="0"/>
           <w:numId w:val="1"/>
         </w:numPr>
-        <w:spacing w:after="0" w:line="240" w:lineRule="auto"/>
+        <w:spacing w:lineRule="auto" w:line="240" w:before="0" w:after="0"/>
         <w:textAlignment w:val="baseline"/>
         <w:rPr>
-          <w:rFonts w:ascii="Arial" w:eastAsia="Times New Roman" w:hAnsi="Arial" w:cs="Arial"/>
-          <w:color w:val="000000"/>
-          <w:lang w:eastAsia="en-GB"/>
-        </w:rPr>
-      </w:pPr>
-      <w:r>
-        <w:rPr>
-          <w:rFonts w:ascii="Arial" w:eastAsia="Times New Roman" w:hAnsi="Arial" w:cs="Arial"/>
-          <w:color w:val="000000"/>
-          <w:lang w:eastAsia="en-GB"/>
-        </w:rPr>
-        <w:t>Remember that more cores equal a faster execution</w:t>
-      </w:r>
-      <w:r>
-        <w:rPr>
-          <w:rFonts w:ascii="Arial" w:eastAsia="Times New Roman" w:hAnsi="Arial" w:cs="Arial"/>
-          <w:color w:val="000000"/>
-          <w:lang w:eastAsia="en-GB"/>
-        </w:rPr>
-        <w:t xml:space="preserve"> </w:t>
-      </w:r>
-    </w:p>
-    <w:p>
-      <w:pPr>
+          <w:rFonts w:ascii="Arial" w:hAnsi="Arial" w:eastAsia="Times New Roman" w:cs="Arial"/>
+          <w:color w:val="000000"/>
+          <w:lang w:eastAsia="en-GB"/>
+        </w:rPr>
+      </w:pPr>
+      <w:r>
+        <w:rPr>
+          <w:rFonts w:eastAsia="Times New Roman" w:cs="Arial" w:ascii="Arial" w:hAnsi="Arial"/>
+          <w:color w:val="000000"/>
+          <w:lang w:eastAsia="en-GB"/>
+        </w:rPr>
+        <w:t xml:space="preserve">Remember that more cores equal a faster execution </w:t>
+      </w:r>
+    </w:p>
+    <w:p>
+      <w:pPr>
+        <w:pStyle w:val="Normal"/>
         <w:numPr>
           <w:ilvl w:val="0"/>
           <w:numId w:val="1"/>
         </w:numPr>
-        <w:spacing w:after="0" w:line="240" w:lineRule="auto"/>
+        <w:spacing w:lineRule="auto" w:line="240" w:before="0" w:after="0"/>
         <w:textAlignment w:val="baseline"/>
-        <w:rPr>
-          <w:rFonts w:ascii="Arial" w:eastAsia="Times New Roman" w:hAnsi="Arial" w:cs="Arial"/>
-          <w:color w:val="000000"/>
-          <w:lang w:eastAsia="en-GB"/>
-        </w:rPr>
-      </w:pPr>
-      <w:r>
-        <w:rPr>
-          <w:rFonts w:ascii="Arial" w:eastAsia="Times New Roman" w:hAnsi="Arial" w:cs="Arial"/>
-          <w:color w:val="000000"/>
-          <w:lang w:eastAsia="en-GB"/>
-        </w:rPr>
-        <w:t>Understand how parallelising parts of a program can help speed up the execution.</w:t>
-      </w:r>
-    </w:p>
-    <w:p>
-      <w:pPr>
-        <w:numPr>
-          <w:ilvl w:val="0"/>
-          <w:numId w:val="1"/>
-        </w:numPr>
-        <w:spacing w:after="0" w:line="240" w:lineRule="auto"/>
+        <w:rPr/>
+      </w:pPr>
+      <w:r>
+        <w:rPr>
+          <w:rFonts w:eastAsia="Times New Roman" w:cs="Arial" w:ascii="Arial" w:hAnsi="Arial"/>
+          <w:color w:val="000000"/>
+          <w:lang w:eastAsia="en-GB"/>
+        </w:rPr>
+        <w:t>Apply p</w:t>
+      </w:r>
+      <w:r>
+        <w:rPr>
+          <w:rFonts w:eastAsia="Times New Roman" w:cs="Arial" w:ascii="Arial" w:hAnsi="Arial"/>
+          <w:color w:val="000000"/>
+          <w:lang w:eastAsia="en-GB"/>
+        </w:rPr>
+        <w:t xml:space="preserve">arallelising a program </w:t>
+      </w:r>
+      <w:r>
+        <w:rPr>
+          <w:rFonts w:eastAsia="Times New Roman" w:cs="Arial" w:ascii="Arial" w:hAnsi="Arial"/>
+          <w:color w:val="000000"/>
+          <w:lang w:eastAsia="en-GB"/>
+        </w:rPr>
+        <w:t>to speed up the execution</w:t>
+      </w:r>
+    </w:p>
+    <w:p>
+      <w:pPr>
+        <w:pStyle w:val="Normal"/>
+        <w:spacing w:lineRule="auto" w:line="240" w:before="0" w:after="0"/>
         <w:textAlignment w:val="baseline"/>
         <w:rPr>
-          <w:rFonts w:ascii="Arial" w:eastAsia="Times New Roman" w:hAnsi="Arial" w:cs="Arial"/>
-          <w:color w:val="000000"/>
-          <w:lang w:eastAsia="en-GB"/>
-        </w:rPr>
-      </w:pPr>
-      <w:r>
-        <w:rPr>
-          <w:rFonts w:ascii="Arial" w:eastAsia="Times New Roman" w:hAnsi="Arial" w:cs="Arial"/>
-          <w:color w:val="000000"/>
-          <w:lang w:eastAsia="en-GB"/>
-        </w:rPr>
-        <w:t>Understand that allowing multiple cores to spread out the processing of a program decreases execution time</w:t>
-      </w:r>
-    </w:p>
-    <w:p>
-      <w:pPr>
-        <w:spacing w:after="0" w:line="240" w:lineRule="auto"/>
-        <w:textAlignment w:val="baseline"/>
-        <w:rPr>
-          <w:rFonts w:ascii="Arial" w:eastAsia="Times New Roman" w:hAnsi="Arial" w:cs="Arial"/>
-          <w:color w:val="000000"/>
-          <w:lang w:eastAsia="en-GB"/>
-        </w:rPr>
-      </w:pPr>
-    </w:p>
-    <w:p>
-      <w:pPr>
-        <w:spacing w:after="0" w:line="240" w:lineRule="auto"/>
-        <w:rPr>
-          <w:rFonts w:ascii="Times New Roman" w:eastAsia="Times New Roman" w:hAnsi="Times New Roman" w:cs="Times New Roman"/>
+          <w:rFonts w:ascii="Arial" w:hAnsi="Arial" w:eastAsia="Times New Roman" w:cs="Arial"/>
+          <w:color w:val="000000"/>
+          <w:lang w:eastAsia="en-GB"/>
+        </w:rPr>
+      </w:pPr>
+      <w:r>
+        <w:rPr>
+          <w:rFonts w:eastAsia="Times New Roman" w:cs="Arial" w:ascii="Arial" w:hAnsi="Arial"/>
+          <w:color w:val="000000"/>
+          <w:lang w:eastAsia="en-GB"/>
+        </w:rPr>
+      </w:r>
+    </w:p>
+    <w:p>
+      <w:pPr>
+        <w:pStyle w:val="Normal"/>
+        <w:spacing w:lineRule="auto" w:line="240" w:before="0" w:after="0"/>
+        <w:rPr>
+          <w:rFonts w:ascii="Times New Roman" w:hAnsi="Times New Roman" w:eastAsia="Times New Roman" w:cs="Times New Roman"/>
           <w:sz w:val="24"/>
           <w:szCs w:val="24"/>
           <w:u w:val="single"/>
@@ -312,7 +353,7 @@
       </w:pPr>
       <w:r>
         <w:rPr>
-          <w:rFonts w:ascii="Arial" w:eastAsia="Times New Roman" w:hAnsi="Arial" w:cs="Arial"/>
+          <w:rFonts w:eastAsia="Times New Roman" w:cs="Arial" w:ascii="Arial" w:hAnsi="Arial"/>
           <w:color w:val="000000"/>
           <w:u w:val="single"/>
           <w:lang w:eastAsia="en-GB"/>
@@ -322,21 +363,22 @@
     </w:p>
     <w:p>
       <w:pPr>
+        <w:pStyle w:val="Normal"/>
         <w:numPr>
           <w:ilvl w:val="0"/>
           <w:numId w:val="2"/>
         </w:numPr>
-        <w:spacing w:after="0" w:line="240" w:lineRule="auto"/>
+        <w:spacing w:lineRule="auto" w:line="240" w:before="0" w:after="0"/>
         <w:textAlignment w:val="baseline"/>
         <w:rPr>
-          <w:rFonts w:ascii="Arial" w:eastAsia="Times New Roman" w:hAnsi="Arial" w:cs="Arial"/>
-          <w:color w:val="000000"/>
-          <w:lang w:eastAsia="en-GB"/>
-        </w:rPr>
-      </w:pPr>
-      <w:r>
-        <w:rPr>
-          <w:rFonts w:ascii="Arial" w:eastAsia="Times New Roman" w:hAnsi="Arial" w:cs="Arial"/>
+          <w:rFonts w:ascii="Arial" w:hAnsi="Arial" w:eastAsia="Times New Roman" w:cs="Arial"/>
+          <w:color w:val="000000"/>
+          <w:lang w:eastAsia="en-GB"/>
+        </w:rPr>
+      </w:pPr>
+      <w:r>
+        <w:rPr>
+          <w:rFonts w:eastAsia="Times New Roman" w:cs="Arial" w:ascii="Arial" w:hAnsi="Arial"/>
           <w:color w:val="000000"/>
           <w:lang w:eastAsia="en-GB"/>
         </w:rPr>
@@ -345,21 +387,22 @@
     </w:p>
     <w:p>
       <w:pPr>
+        <w:pStyle w:val="Normal"/>
         <w:numPr>
           <w:ilvl w:val="0"/>
           <w:numId w:val="2"/>
         </w:numPr>
-        <w:spacing w:after="0" w:line="240" w:lineRule="auto"/>
+        <w:spacing w:lineRule="auto" w:line="240" w:before="0" w:after="0"/>
         <w:textAlignment w:val="baseline"/>
         <w:rPr>
-          <w:rFonts w:ascii="Arial" w:eastAsia="Times New Roman" w:hAnsi="Arial" w:cs="Arial"/>
-          <w:color w:val="000000"/>
-          <w:lang w:eastAsia="en-GB"/>
-        </w:rPr>
-      </w:pPr>
-      <w:r>
-        <w:rPr>
-          <w:rFonts w:ascii="Arial" w:eastAsia="Times New Roman" w:hAnsi="Arial" w:cs="Arial"/>
+          <w:rFonts w:ascii="Arial" w:hAnsi="Arial" w:eastAsia="Times New Roman" w:cs="Arial"/>
+          <w:color w:val="000000"/>
+          <w:lang w:eastAsia="en-GB"/>
+        </w:rPr>
+      </w:pPr>
+      <w:r>
+        <w:rPr>
+          <w:rFonts w:eastAsia="Times New Roman" w:cs="Arial" w:ascii="Arial" w:hAnsi="Arial"/>
           <w:color w:val="000000"/>
           <w:lang w:eastAsia="en-GB"/>
         </w:rPr>
@@ -368,20 +411,30 @@
     </w:p>
     <w:p>
       <w:pPr>
-        <w:spacing w:after="0" w:line="240" w:lineRule="auto"/>
-        <w:rPr>
-          <w:rFonts w:ascii="Times New Roman" w:eastAsia="Times New Roman" w:hAnsi="Times New Roman" w:cs="Times New Roman"/>
-          <w:sz w:val="24"/>
-          <w:szCs w:val="24"/>
-          <w:lang w:eastAsia="en-GB"/>
-        </w:rPr>
-      </w:pPr>
-    </w:p>
-    <w:p>
-      <w:pPr>
-        <w:spacing w:after="0" w:line="240" w:lineRule="auto"/>
-        <w:rPr>
-          <w:rFonts w:ascii="Times New Roman" w:eastAsia="Times New Roman" w:hAnsi="Times New Roman" w:cs="Times New Roman"/>
+        <w:pStyle w:val="Normal"/>
+        <w:spacing w:lineRule="auto" w:line="240" w:before="0" w:after="0"/>
+        <w:rPr>
+          <w:rFonts w:ascii="Times New Roman" w:hAnsi="Times New Roman" w:eastAsia="Times New Roman" w:cs="Times New Roman"/>
+          <w:sz w:val="24"/>
+          <w:szCs w:val="24"/>
+          <w:lang w:eastAsia="en-GB"/>
+        </w:rPr>
+      </w:pPr>
+      <w:r>
+        <w:rPr>
+          <w:rFonts w:eastAsia="Times New Roman" w:cs="Times New Roman" w:ascii="Times New Roman" w:hAnsi="Times New Roman"/>
+          <w:sz w:val="24"/>
+          <w:szCs w:val="24"/>
+          <w:lang w:eastAsia="en-GB"/>
+        </w:rPr>
+      </w:r>
+    </w:p>
+    <w:p>
+      <w:pPr>
+        <w:pStyle w:val="Normal"/>
+        <w:spacing w:lineRule="auto" w:line="240" w:before="0" w:after="0"/>
+        <w:rPr>
+          <w:rFonts w:ascii="Times New Roman" w:hAnsi="Times New Roman" w:eastAsia="Times New Roman" w:cs="Times New Roman"/>
           <w:sz w:val="24"/>
           <w:szCs w:val="24"/>
           <w:u w:val="single"/>
@@ -390,7 +443,7 @@
       </w:pPr>
       <w:r>
         <w:rPr>
-          <w:rFonts w:ascii="Arial" w:eastAsia="Times New Roman" w:hAnsi="Arial" w:cs="Arial"/>
+          <w:rFonts w:eastAsia="Times New Roman" w:cs="Arial" w:ascii="Arial" w:hAnsi="Arial"/>
           <w:color w:val="000000"/>
           <w:u w:val="single"/>
           <w:lang w:eastAsia="en-GB"/>
@@ -400,17 +453,18 @@
     </w:p>
     <w:p>
       <w:pPr>
-        <w:spacing w:after="0" w:line="240" w:lineRule="auto"/>
-        <w:rPr>
-          <w:rFonts w:ascii="Times New Roman" w:eastAsia="Times New Roman" w:hAnsi="Times New Roman" w:cs="Times New Roman"/>
-          <w:sz w:val="24"/>
-          <w:szCs w:val="24"/>
-          <w:lang w:eastAsia="en-GB"/>
-        </w:rPr>
-      </w:pPr>
-      <w:r>
-        <w:rPr>
-          <w:rFonts w:ascii="Arial" w:eastAsia="Times New Roman" w:hAnsi="Arial" w:cs="Arial"/>
+        <w:pStyle w:val="Normal"/>
+        <w:spacing w:lineRule="auto" w:line="240" w:before="0" w:after="0"/>
+        <w:rPr>
+          <w:rFonts w:ascii="Times New Roman" w:hAnsi="Times New Roman" w:eastAsia="Times New Roman" w:cs="Times New Roman"/>
+          <w:sz w:val="24"/>
+          <w:szCs w:val="24"/>
+          <w:lang w:eastAsia="en-GB"/>
+        </w:rPr>
+      </w:pPr>
+      <w:r>
+        <w:rPr>
+          <w:rFonts w:eastAsia="Times New Roman" w:cs="Arial" w:ascii="Arial" w:hAnsi="Arial"/>
           <w:color w:val="000000"/>
           <w:lang w:eastAsia="en-GB"/>
         </w:rPr>
@@ -420,20 +474,30 @@
     </w:p>
     <w:p>
       <w:pPr>
-        <w:spacing w:after="0" w:line="240" w:lineRule="auto"/>
-        <w:rPr>
-          <w:rFonts w:ascii="Times New Roman" w:eastAsia="Times New Roman" w:hAnsi="Times New Roman" w:cs="Times New Roman"/>
-          <w:sz w:val="24"/>
-          <w:szCs w:val="24"/>
-          <w:lang w:eastAsia="en-GB"/>
-        </w:rPr>
-      </w:pPr>
-    </w:p>
-    <w:p>
-      <w:pPr>
-        <w:spacing w:after="0" w:line="240" w:lineRule="auto"/>
-        <w:rPr>
-          <w:rFonts w:ascii="Times New Roman" w:eastAsia="Times New Roman" w:hAnsi="Times New Roman" w:cs="Times New Roman"/>
+        <w:pStyle w:val="Normal"/>
+        <w:spacing w:lineRule="auto" w:line="240" w:before="0" w:after="0"/>
+        <w:rPr>
+          <w:rFonts w:ascii="Times New Roman" w:hAnsi="Times New Roman" w:eastAsia="Times New Roman" w:cs="Times New Roman"/>
+          <w:sz w:val="24"/>
+          <w:szCs w:val="24"/>
+          <w:lang w:eastAsia="en-GB"/>
+        </w:rPr>
+      </w:pPr>
+      <w:r>
+        <w:rPr>
+          <w:rFonts w:eastAsia="Times New Roman" w:cs="Times New Roman" w:ascii="Times New Roman" w:hAnsi="Times New Roman"/>
+          <w:sz w:val="24"/>
+          <w:szCs w:val="24"/>
+          <w:lang w:eastAsia="en-GB"/>
+        </w:rPr>
+      </w:r>
+    </w:p>
+    <w:p>
+      <w:pPr>
+        <w:pStyle w:val="Normal"/>
+        <w:spacing w:lineRule="auto" w:line="240" w:before="0" w:after="0"/>
+        <w:rPr>
+          <w:rFonts w:ascii="Times New Roman" w:hAnsi="Times New Roman" w:eastAsia="Times New Roman" w:cs="Times New Roman"/>
           <w:sz w:val="24"/>
           <w:szCs w:val="24"/>
           <w:u w:val="single"/>
@@ -442,7 +506,7 @@
       </w:pPr>
       <w:r>
         <w:rPr>
-          <w:rFonts w:ascii="Arial" w:eastAsia="Times New Roman" w:hAnsi="Arial" w:cs="Arial"/>
+          <w:rFonts w:eastAsia="Times New Roman" w:cs="Arial" w:ascii="Arial" w:hAnsi="Arial"/>
           <w:color w:val="000000"/>
           <w:u w:val="single"/>
           <w:lang w:eastAsia="en-GB"/>
@@ -452,17 +516,18 @@
     </w:p>
     <w:p>
       <w:pPr>
-        <w:spacing w:after="0" w:line="240" w:lineRule="auto"/>
-        <w:rPr>
-          <w:rFonts w:ascii="Times New Roman" w:eastAsia="Times New Roman" w:hAnsi="Times New Roman" w:cs="Times New Roman"/>
-          <w:sz w:val="24"/>
-          <w:szCs w:val="24"/>
-          <w:lang w:eastAsia="en-GB"/>
-        </w:rPr>
-      </w:pPr>
-      <w:r>
-        <w:rPr>
-          <w:rFonts w:ascii="Arial" w:eastAsia="Times New Roman" w:hAnsi="Arial" w:cs="Arial"/>
+        <w:pStyle w:val="Normal"/>
+        <w:spacing w:lineRule="auto" w:line="240" w:before="0" w:after="0"/>
+        <w:rPr>
+          <w:rFonts w:ascii="Times New Roman" w:hAnsi="Times New Roman" w:eastAsia="Times New Roman" w:cs="Times New Roman"/>
+          <w:sz w:val="24"/>
+          <w:szCs w:val="24"/>
+          <w:lang w:eastAsia="en-GB"/>
+        </w:rPr>
+      </w:pPr>
+      <w:r>
+        <w:rPr>
+          <w:rFonts w:eastAsia="Times New Roman" w:cs="Arial" w:ascii="Arial" w:hAnsi="Arial"/>
           <w:color w:val="000000"/>
           <w:lang w:eastAsia="en-GB"/>
         </w:rPr>
@@ -472,20 +537,30 @@
     </w:p>
     <w:p>
       <w:pPr>
-        <w:spacing w:after="0" w:line="240" w:lineRule="auto"/>
-        <w:rPr>
-          <w:rFonts w:ascii="Times New Roman" w:eastAsia="Times New Roman" w:hAnsi="Times New Roman" w:cs="Times New Roman"/>
-          <w:sz w:val="24"/>
-          <w:szCs w:val="24"/>
-          <w:lang w:eastAsia="en-GB"/>
-        </w:rPr>
-      </w:pPr>
-    </w:p>
-    <w:p>
-      <w:pPr>
-        <w:spacing w:after="0" w:line="240" w:lineRule="auto"/>
-        <w:rPr>
-          <w:rFonts w:ascii="Times New Roman" w:eastAsia="Times New Roman" w:hAnsi="Times New Roman" w:cs="Times New Roman"/>
+        <w:pStyle w:val="Normal"/>
+        <w:spacing w:lineRule="auto" w:line="240" w:before="0" w:after="0"/>
+        <w:rPr>
+          <w:rFonts w:ascii="Times New Roman" w:hAnsi="Times New Roman" w:eastAsia="Times New Roman" w:cs="Times New Roman"/>
+          <w:sz w:val="24"/>
+          <w:szCs w:val="24"/>
+          <w:lang w:eastAsia="en-GB"/>
+        </w:rPr>
+      </w:pPr>
+      <w:r>
+        <w:rPr>
+          <w:rFonts w:eastAsia="Times New Roman" w:cs="Times New Roman" w:ascii="Times New Roman" w:hAnsi="Times New Roman"/>
+          <w:sz w:val="24"/>
+          <w:szCs w:val="24"/>
+          <w:lang w:eastAsia="en-GB"/>
+        </w:rPr>
+      </w:r>
+    </w:p>
+    <w:p>
+      <w:pPr>
+        <w:pStyle w:val="Normal"/>
+        <w:spacing w:lineRule="auto" w:line="240" w:before="0" w:after="0"/>
+        <w:rPr>
+          <w:rFonts w:ascii="Times New Roman" w:hAnsi="Times New Roman" w:eastAsia="Times New Roman" w:cs="Times New Roman"/>
           <w:sz w:val="24"/>
           <w:szCs w:val="24"/>
           <w:u w:val="single"/>
@@ -494,7 +569,7 @@
       </w:pPr>
       <w:r>
         <w:rPr>
-          <w:rFonts w:ascii="Arial" w:eastAsia="Times New Roman" w:hAnsi="Arial" w:cs="Arial"/>
+          <w:rFonts w:eastAsia="Times New Roman" w:cs="Arial" w:ascii="Arial" w:hAnsi="Arial"/>
           <w:color w:val="000000"/>
           <w:u w:val="single"/>
           <w:lang w:eastAsia="en-GB"/>
@@ -504,17 +579,18 @@
     </w:p>
     <w:p>
       <w:pPr>
-        <w:spacing w:after="0" w:line="240" w:lineRule="auto"/>
-        <w:rPr>
-          <w:rFonts w:ascii="Times New Roman" w:eastAsia="Times New Roman" w:hAnsi="Times New Roman" w:cs="Times New Roman"/>
-          <w:sz w:val="24"/>
-          <w:szCs w:val="24"/>
-          <w:lang w:eastAsia="en-GB"/>
-        </w:rPr>
-      </w:pPr>
-      <w:r>
-        <w:rPr>
-          <w:rFonts w:ascii="Arial" w:eastAsia="Times New Roman" w:hAnsi="Arial" w:cs="Arial"/>
+        <w:pStyle w:val="Normal"/>
+        <w:spacing w:lineRule="auto" w:line="240" w:before="0" w:after="0"/>
+        <w:rPr>
+          <w:rFonts w:ascii="Times New Roman" w:hAnsi="Times New Roman" w:eastAsia="Times New Roman" w:cs="Times New Roman"/>
+          <w:sz w:val="24"/>
+          <w:szCs w:val="24"/>
+          <w:lang w:eastAsia="en-GB"/>
+        </w:rPr>
+      </w:pPr>
+      <w:r>
+        <w:rPr>
+          <w:rFonts w:eastAsia="Times New Roman" w:cs="Arial" w:ascii="Arial" w:hAnsi="Arial"/>
           <w:color w:val="000000"/>
           <w:lang w:eastAsia="en-GB"/>
         </w:rPr>
@@ -524,131 +600,78 @@
     </w:p>
     <w:p>
       <w:pPr>
-        <w:spacing w:after="0" w:line="240" w:lineRule="auto"/>
-        <w:rPr>
-          <w:rFonts w:ascii="Times New Roman" w:eastAsia="Times New Roman" w:hAnsi="Times New Roman" w:cs="Times New Roman"/>
-          <w:sz w:val="24"/>
-          <w:szCs w:val="24"/>
-          <w:lang w:eastAsia="en-GB"/>
-        </w:rPr>
-      </w:pPr>
-    </w:p>
-    <w:p>
-      <w:pPr>
-        <w:spacing w:after="0" w:line="240" w:lineRule="auto"/>
-        <w:rPr>
-          <w:rFonts w:ascii="Times New Roman" w:eastAsia="Times New Roman" w:hAnsi="Times New Roman" w:cs="Times New Roman"/>
-          <w:sz w:val="24"/>
-          <w:szCs w:val="24"/>
+        <w:pStyle w:val="Normal"/>
+        <w:spacing w:lineRule="auto" w:line="240" w:before="0" w:after="0"/>
+        <w:rPr>
+          <w:rFonts w:ascii="Times New Roman" w:hAnsi="Times New Roman" w:eastAsia="Times New Roman" w:cs="Times New Roman"/>
+          <w:sz w:val="24"/>
+          <w:szCs w:val="24"/>
+          <w:lang w:eastAsia="en-GB"/>
+        </w:rPr>
+      </w:pPr>
+      <w:r>
+        <w:rPr>
+          <w:rFonts w:eastAsia="Times New Roman" w:cs="Times New Roman" w:ascii="Times New Roman" w:hAnsi="Times New Roman"/>
+          <w:sz w:val="24"/>
+          <w:szCs w:val="24"/>
+          <w:lang w:eastAsia="en-GB"/>
+        </w:rPr>
+      </w:r>
+    </w:p>
+    <w:p>
+      <w:pPr>
+        <w:pStyle w:val="Normal"/>
+        <w:spacing w:lineRule="auto" w:line="240" w:before="0" w:after="0"/>
+        <w:rPr/>
+      </w:pPr>
+      <w:r>
+        <w:rPr>
+          <w:rFonts w:eastAsia="Times New Roman" w:cs="Arial" w:ascii="Arial" w:hAnsi="Arial"/>
+          <w:color w:val="000000"/>
           <w:u w:val="single"/>
           <w:lang w:eastAsia="en-GB"/>
         </w:rPr>
-      </w:pPr>
-      <w:r>
-        <w:rPr>
-          <w:rFonts w:ascii="Arial" w:eastAsia="Times New Roman" w:hAnsi="Arial" w:cs="Arial"/>
-          <w:color w:val="000000"/>
-          <w:u w:val="single"/>
-          <w:lang w:eastAsia="en-GB"/>
-        </w:rPr>
         <w:t xml:space="preserve">Outline of Activity </w:t>
       </w:r>
     </w:p>
     <w:p>
       <w:pPr>
+        <w:pStyle w:val="Normal"/>
         <w:numPr>
           <w:ilvl w:val="0"/>
           <w:numId w:val="3"/>
         </w:numPr>
-        <w:spacing w:after="0" w:line="240" w:lineRule="auto"/>
+        <w:spacing w:lineRule="auto" w:line="240" w:before="0" w:after="0"/>
         <w:textAlignment w:val="baseline"/>
-        <w:rPr>
-          <w:rFonts w:ascii="Arial" w:eastAsia="Times New Roman" w:hAnsi="Arial" w:cs="Arial"/>
-          <w:color w:val="000000"/>
-          <w:lang w:eastAsia="en-GB"/>
-        </w:rPr>
-      </w:pPr>
-      <w:r>
-        <w:rPr>
-          <w:rFonts w:ascii="Arial" w:eastAsia="Times New Roman" w:hAnsi="Arial" w:cs="Arial"/>
-          <w:color w:val="000000"/>
-          <w:lang w:eastAsia="en-GB"/>
-        </w:rPr>
-        <w:t xml:space="preserve">Explain to the class that we are going to be looking at a new topic for computing, called parallelism. </w:t>
-      </w:r>
-    </w:p>
-    <w:p>
-      <w:pPr>
+        <w:rPr/>
+      </w:pPr>
+      <w:r>
+        <w:rPr>
+          <w:rFonts w:eastAsia="Times New Roman" w:cs="Arial" w:ascii="Arial" w:hAnsi="Arial"/>
+          <w:color w:val="000000"/>
+          <w:lang w:eastAsia="en-GB"/>
+        </w:rPr>
+        <w:t xml:space="preserve">Outline that say for example you want to want to put in several fence posts into a construction site. One man might take 60 minutes to put in these posts, and that this is like giving one core all the work to do. It’s going to be really really slow and difficult to do. </w:t>
+      </w:r>
+    </w:p>
+    <w:p>
+      <w:pPr>
+        <w:pStyle w:val="Normal"/>
         <w:numPr>
           <w:ilvl w:val="0"/>
           <w:numId w:val="3"/>
         </w:numPr>
-        <w:spacing w:after="0" w:line="240" w:lineRule="auto"/>
+        <w:spacing w:lineRule="auto" w:line="240" w:before="0" w:after="0"/>
         <w:textAlignment w:val="baseline"/>
         <w:rPr>
-          <w:rFonts w:ascii="Arial" w:eastAsia="Times New Roman" w:hAnsi="Arial" w:cs="Arial"/>
-          <w:color w:val="000000"/>
-          <w:lang w:eastAsia="en-GB"/>
-        </w:rPr>
-      </w:pPr>
-      <w:r>
-        <w:rPr>
-          <w:rFonts w:ascii="Arial" w:eastAsia="Times New Roman" w:hAnsi="Arial" w:cs="Arial"/>
-          <w:color w:val="000000"/>
-          <w:lang w:eastAsia="en-GB"/>
-        </w:rPr>
-        <w:t xml:space="preserve">Outline that say for example you want to want to </w:t>
-      </w:r>
-      <w:r>
-        <w:rPr>
-          <w:rFonts w:ascii="Arial" w:eastAsia="Times New Roman" w:hAnsi="Arial" w:cs="Arial"/>
-          <w:color w:val="000000"/>
-          <w:lang w:eastAsia="en-GB"/>
-        </w:rPr>
-        <w:t>put in several fence posts into a construction site</w:t>
-      </w:r>
-      <w:r>
-        <w:rPr>
-          <w:rFonts w:ascii="Arial" w:eastAsia="Times New Roman" w:hAnsi="Arial" w:cs="Arial"/>
-          <w:color w:val="000000"/>
-          <w:lang w:eastAsia="en-GB"/>
-        </w:rPr>
-        <w:t xml:space="preserve">. One man might take 60 minutes to </w:t>
-      </w:r>
-      <w:r>
-        <w:rPr>
-          <w:rFonts w:ascii="Arial" w:eastAsia="Times New Roman" w:hAnsi="Arial" w:cs="Arial"/>
-          <w:color w:val="000000"/>
-          <w:lang w:eastAsia="en-GB"/>
-        </w:rPr>
-        <w:t>put in these posts</w:t>
-      </w:r>
-      <w:r>
-        <w:rPr>
-          <w:rFonts w:ascii="Arial" w:eastAsia="Times New Roman" w:hAnsi="Arial" w:cs="Arial"/>
-          <w:color w:val="000000"/>
-          <w:lang w:eastAsia="en-GB"/>
-        </w:rPr>
-        <w:t xml:space="preserve">, and that this is like giving one core all the work to do. It’s going to be really really slow and difficult to do. </w:t>
-      </w:r>
-    </w:p>
-    <w:p>
-      <w:pPr>
-        <w:numPr>
-          <w:ilvl w:val="0"/>
-          <w:numId w:val="3"/>
-        </w:numPr>
-        <w:spacing w:after="0" w:line="240" w:lineRule="auto"/>
-        <w:textAlignment w:val="baseline"/>
-        <w:rPr>
-          <w:rFonts w:ascii="Arial" w:eastAsia="Times New Roman" w:hAnsi="Arial" w:cs="Arial"/>
-          <w:color w:val="000000"/>
-          <w:lang w:eastAsia="en-GB"/>
-        </w:rPr>
-      </w:pPr>
-      <w:r>
-        <w:rPr>
-          <w:rFonts w:ascii="Arial" w:eastAsia="Times New Roman" w:hAnsi="Arial" w:cs="Arial"/>
+          <w:rFonts w:ascii="Arial" w:hAnsi="Arial" w:eastAsia="Times New Roman" w:cs="Arial"/>
+          <w:color w:val="000000"/>
+          <w:lang w:eastAsia="en-GB"/>
+        </w:rPr>
+      </w:pPr>
+      <w:r>
+        <w:rPr>
+          <w:rFonts w:eastAsia="Times New Roman" w:cs="Arial" w:ascii="Arial" w:hAnsi="Arial"/>
           <w:color w:val="000000"/>
           <w:lang w:eastAsia="en-GB"/>
         </w:rPr>
@@ -657,22 +680,23 @@
     </w:p>
     <w:p>
       <w:pPr>
+        <w:pStyle w:val="Normal"/>
         <w:numPr>
           <w:ilvl w:val="1"/>
           <w:numId w:val="4"/>
         </w:numPr>
-        <w:spacing w:after="0" w:line="240" w:lineRule="auto"/>
+        <w:spacing w:lineRule="auto" w:line="240" w:before="0" w:after="0"/>
         <w:ind w:left="1440" w:hanging="360"/>
         <w:textAlignment w:val="baseline"/>
         <w:rPr>
-          <w:rFonts w:ascii="Arial" w:eastAsia="Times New Roman" w:hAnsi="Arial" w:cs="Arial"/>
-          <w:color w:val="000000"/>
-          <w:lang w:eastAsia="en-GB"/>
-        </w:rPr>
-      </w:pPr>
-      <w:r>
-        <w:rPr>
-          <w:rFonts w:ascii="Arial" w:eastAsia="Times New Roman" w:hAnsi="Arial" w:cs="Arial"/>
+          <w:rFonts w:ascii="Arial" w:hAnsi="Arial" w:eastAsia="Times New Roman" w:cs="Arial"/>
+          <w:color w:val="000000"/>
+          <w:lang w:eastAsia="en-GB"/>
+        </w:rPr>
+      </w:pPr>
+      <w:r>
+        <w:rPr>
+          <w:rFonts w:eastAsia="Times New Roman" w:cs="Arial" w:ascii="Arial" w:hAnsi="Arial"/>
           <w:color w:val="000000"/>
           <w:lang w:eastAsia="en-GB"/>
         </w:rPr>
@@ -681,141 +705,101 @@
     </w:p>
     <w:p>
       <w:pPr>
+        <w:pStyle w:val="Normal"/>
         <w:numPr>
           <w:ilvl w:val="1"/>
           <w:numId w:val="4"/>
         </w:numPr>
-        <w:spacing w:after="0" w:line="240" w:lineRule="auto"/>
+        <w:spacing w:lineRule="auto" w:line="240" w:before="0" w:after="0"/>
         <w:ind w:left="1440" w:hanging="360"/>
         <w:textAlignment w:val="baseline"/>
         <w:rPr>
-          <w:rFonts w:ascii="Arial" w:eastAsia="Times New Roman" w:hAnsi="Arial" w:cs="Arial"/>
-          <w:color w:val="000000"/>
-          <w:lang w:eastAsia="en-GB"/>
-        </w:rPr>
-      </w:pPr>
-      <w:r>
-        <w:rPr>
-          <w:rFonts w:ascii="Arial" w:eastAsia="Times New Roman" w:hAnsi="Arial" w:cs="Arial"/>
-          <w:color w:val="000000"/>
-          <w:lang w:eastAsia="en-GB"/>
-        </w:rPr>
-        <w:t>Put in less posts</w:t>
-      </w:r>
-      <w:r>
-        <w:rPr>
-          <w:rFonts w:ascii="Arial" w:eastAsia="Times New Roman" w:hAnsi="Arial" w:cs="Arial"/>
-          <w:color w:val="000000"/>
-          <w:lang w:eastAsia="en-GB"/>
-        </w:rPr>
-        <w:t xml:space="preserve"> - we need these </w:t>
-      </w:r>
-      <w:r>
-        <w:rPr>
-          <w:rFonts w:ascii="Arial" w:eastAsia="Times New Roman" w:hAnsi="Arial" w:cs="Arial"/>
-          <w:color w:val="000000"/>
-          <w:lang w:eastAsia="en-GB"/>
-        </w:rPr>
-        <w:t>posts to exist</w:t>
-      </w:r>
-      <w:r>
-        <w:rPr>
-          <w:rFonts w:ascii="Arial" w:eastAsia="Times New Roman" w:hAnsi="Arial" w:cs="Arial"/>
-          <w:color w:val="000000"/>
-          <w:lang w:eastAsia="en-GB"/>
-        </w:rPr>
-        <w:t>!</w:t>
-      </w:r>
-    </w:p>
-    <w:p>
-      <w:pPr>
+          <w:rFonts w:ascii="Arial" w:hAnsi="Arial" w:eastAsia="Times New Roman" w:cs="Arial"/>
+          <w:color w:val="000000"/>
+          <w:lang w:eastAsia="en-GB"/>
+        </w:rPr>
+      </w:pPr>
+      <w:r>
+        <w:rPr>
+          <w:rFonts w:eastAsia="Times New Roman" w:cs="Arial" w:ascii="Arial" w:hAnsi="Arial"/>
+          <w:color w:val="000000"/>
+          <w:lang w:eastAsia="en-GB"/>
+        </w:rPr>
+        <w:t>Put in less posts - we need these posts to exist!</w:t>
+      </w:r>
+    </w:p>
+    <w:p>
+      <w:pPr>
+        <w:pStyle w:val="Normal"/>
         <w:numPr>
           <w:ilvl w:val="0"/>
           <w:numId w:val="4"/>
         </w:numPr>
-        <w:spacing w:after="0" w:line="240" w:lineRule="auto"/>
+        <w:spacing w:lineRule="auto" w:line="240" w:before="0" w:after="0"/>
         <w:textAlignment w:val="baseline"/>
-        <w:rPr>
-          <w:rFonts w:ascii="Arial" w:eastAsia="Times New Roman" w:hAnsi="Arial" w:cs="Arial"/>
-          <w:color w:val="000000"/>
-          <w:lang w:eastAsia="en-GB"/>
-        </w:rPr>
-      </w:pPr>
-      <w:r>
-        <w:rPr>
-          <w:rFonts w:ascii="Arial" w:eastAsia="Times New Roman" w:hAnsi="Arial" w:cs="Arial"/>
-          <w:color w:val="000000"/>
-          <w:lang w:eastAsia="en-GB"/>
-        </w:rPr>
-        <w:t xml:space="preserve">Suggest that the concept of getting more men involved to share out the task is correct - this idea is called parallelism! </w:t>
-      </w:r>
-    </w:p>
-    <w:p>
-      <w:pPr>
+        <w:rPr/>
+      </w:pPr>
+      <w:r>
+        <w:rPr>
+          <w:rFonts w:eastAsia="Times New Roman" w:cs="Arial" w:ascii="Arial" w:hAnsi="Arial"/>
+          <w:color w:val="000000"/>
+          <w:lang w:eastAsia="en-GB"/>
+        </w:rPr>
+        <w:t xml:space="preserve">Suggest that the concept of getting more men involved to share out the task is correct - this idea is called parallelism. </w:t>
+      </w:r>
+    </w:p>
+    <w:p>
+      <w:pPr>
+        <w:pStyle w:val="Normal"/>
         <w:numPr>
           <w:ilvl w:val="0"/>
           <w:numId w:val="4"/>
         </w:numPr>
-        <w:spacing w:after="0" w:line="240" w:lineRule="auto"/>
+        <w:spacing w:lineRule="auto" w:line="240" w:before="0" w:after="0"/>
         <w:textAlignment w:val="baseline"/>
         <w:rPr>
-          <w:rFonts w:ascii="Arial" w:eastAsia="Times New Roman" w:hAnsi="Arial" w:cs="Arial"/>
-          <w:color w:val="000000"/>
-          <w:lang w:eastAsia="en-GB"/>
-        </w:rPr>
-      </w:pPr>
-      <w:r>
-        <w:rPr>
-          <w:rFonts w:ascii="Arial" w:eastAsia="Times New Roman" w:hAnsi="Arial" w:cs="Arial"/>
-          <w:color w:val="000000"/>
-          <w:lang w:eastAsia="en-GB"/>
-        </w:rPr>
-        <w:t xml:space="preserve">Cut up the </w:t>
-      </w:r>
-      <w:r>
-        <w:rPr>
-          <w:rFonts w:ascii="Arial" w:eastAsia="Times New Roman" w:hAnsi="Arial" w:cs="Arial"/>
-          <w:color w:val="000000"/>
-          <w:lang w:eastAsia="en-GB"/>
-        </w:rPr>
-        <w:t>‘posts.docx</w:t>
+          <w:rFonts w:ascii="Arial" w:hAnsi="Arial" w:eastAsia="Times New Roman" w:cs="Arial"/>
+          <w:color w:val="000000"/>
+          <w:lang w:eastAsia="en-GB"/>
+        </w:rPr>
+      </w:pPr>
+      <w:r>
+        <w:rPr>
+          <w:rFonts w:eastAsia="Times New Roman" w:cs="Arial" w:ascii="Arial" w:hAnsi="Arial"/>
+          <w:color w:val="000000"/>
+          <w:lang w:eastAsia="en-GB"/>
+        </w:rPr>
+        <w:t>Cut up the ‘posts.docx</w:t>
       </w:r>
       <w:bookmarkStart w:id="0" w:name="_GoBack"/>
       <w:bookmarkEnd w:id="0"/>
       <w:r>
         <w:rPr>
-          <w:rFonts w:ascii="Arial" w:eastAsia="Times New Roman" w:hAnsi="Arial" w:cs="Arial"/>
-          <w:color w:val="000000"/>
-          <w:lang w:eastAsia="en-GB"/>
-        </w:rPr>
-        <w:t>’</w:t>
-      </w:r>
-      <w:r>
-        <w:rPr>
-          <w:rFonts w:ascii="Arial" w:eastAsia="Times New Roman" w:hAnsi="Arial" w:cs="Arial"/>
-          <w:color w:val="000000"/>
-          <w:lang w:eastAsia="en-GB"/>
-        </w:rPr>
-        <w:t xml:space="preserve"> piece of paper up on the board into its multiple people, and show that over time along the bottom the time taken gets shorter and shorter. </w:t>
-      </w:r>
-    </w:p>
-    <w:p>
-      <w:pPr>
+          <w:rFonts w:eastAsia="Times New Roman" w:cs="Arial" w:ascii="Arial" w:hAnsi="Arial"/>
+          <w:color w:val="000000"/>
+          <w:lang w:eastAsia="en-GB"/>
+        </w:rPr>
+        <w:t xml:space="preserve">’ piece of paper up on the board into its multiple people, and show that over time along the bottom the time taken gets shorter and shorter. </w:t>
+      </w:r>
+    </w:p>
+    <w:p>
+      <w:pPr>
+        <w:pStyle w:val="Normal"/>
         <w:numPr>
           <w:ilvl w:val="0"/>
           <w:numId w:val="4"/>
         </w:numPr>
-        <w:spacing w:after="0" w:line="240" w:lineRule="auto"/>
+        <w:spacing w:lineRule="auto" w:line="240" w:before="0" w:after="0"/>
         <w:textAlignment w:val="baseline"/>
         <w:rPr>
-          <w:rFonts w:ascii="Arial" w:eastAsia="Times New Roman" w:hAnsi="Arial" w:cs="Arial"/>
-          <w:color w:val="000000"/>
-          <w:lang w:eastAsia="en-GB"/>
-        </w:rPr>
-      </w:pPr>
-      <w:r>
-        <w:rPr>
-          <w:rFonts w:ascii="Arial" w:eastAsia="Times New Roman" w:hAnsi="Arial" w:cs="Arial"/>
+          <w:rFonts w:ascii="Arial" w:hAnsi="Arial" w:eastAsia="Times New Roman" w:cs="Arial"/>
+          <w:color w:val="000000"/>
+          <w:lang w:eastAsia="en-GB"/>
+        </w:rPr>
+      </w:pPr>
+      <w:r>
+        <w:rPr>
+          <w:rFonts w:eastAsia="Times New Roman" w:cs="Arial" w:ascii="Arial" w:hAnsi="Arial"/>
           <w:color w:val="000000"/>
           <w:lang w:eastAsia="en-GB"/>
         </w:rPr>
@@ -824,68 +808,81 @@
     </w:p>
     <w:p>
       <w:pPr>
+        <w:pStyle w:val="Normal"/>
         <w:numPr>
           <w:ilvl w:val="0"/>
           <w:numId w:val="4"/>
         </w:numPr>
-        <w:spacing w:after="0" w:line="240" w:lineRule="auto"/>
+        <w:spacing w:lineRule="auto" w:line="240" w:before="0" w:after="0"/>
         <w:textAlignment w:val="baseline"/>
         <w:rPr>
-          <w:rFonts w:ascii="Arial" w:eastAsia="Times New Roman" w:hAnsi="Arial" w:cs="Arial"/>
-          <w:color w:val="000000"/>
-          <w:lang w:eastAsia="en-GB"/>
-        </w:rPr>
-      </w:pPr>
-      <w:r>
-        <w:rPr>
-          <w:rFonts w:ascii="Arial" w:eastAsia="Times New Roman" w:hAnsi="Arial" w:cs="Arial"/>
-          <w:color w:val="000000"/>
-          <w:lang w:eastAsia="en-GB"/>
-        </w:rPr>
-        <w:lastRenderedPageBreak/>
+          <w:rFonts w:ascii="Arial" w:hAnsi="Arial" w:eastAsia="Times New Roman" w:cs="Arial"/>
+          <w:color w:val="000000"/>
+          <w:lang w:eastAsia="en-GB"/>
+        </w:rPr>
+      </w:pPr>
+      <w:r>
+        <w:rPr>
+          <w:rFonts w:eastAsia="Times New Roman" w:cs="Arial" w:ascii="Arial" w:hAnsi="Arial"/>
+          <w:color w:val="000000"/>
+          <w:lang w:eastAsia="en-GB"/>
+        </w:rPr>
         <w:t xml:space="preserve">Then bring out the second board, the computer board. Explain that this is exactly how computers work, with each person representing a different ‘core’ in a processor, which is like a little brain inside the computer. </w:t>
       </w:r>
     </w:p>
     <w:p>
       <w:pPr>
+        <w:pStyle w:val="Normal"/>
         <w:numPr>
           <w:ilvl w:val="0"/>
           <w:numId w:val="4"/>
         </w:numPr>
-        <w:spacing w:after="0" w:line="240" w:lineRule="auto"/>
+        <w:spacing w:lineRule="auto" w:line="240" w:before="0" w:after="0"/>
         <w:textAlignment w:val="baseline"/>
         <w:rPr>
-          <w:rFonts w:ascii="Arial" w:eastAsia="Times New Roman" w:hAnsi="Arial" w:cs="Arial"/>
-          <w:color w:val="000000"/>
-          <w:lang w:eastAsia="en-GB"/>
-        </w:rPr>
-      </w:pPr>
-      <w:r>
-        <w:rPr>
-          <w:rFonts w:ascii="Arial" w:eastAsia="Times New Roman" w:hAnsi="Arial" w:cs="Arial"/>
+          <w:rFonts w:ascii="Arial" w:hAnsi="Arial" w:eastAsia="Times New Roman" w:cs="Arial"/>
+          <w:color w:val="000000"/>
+          <w:lang w:eastAsia="en-GB"/>
+        </w:rPr>
+      </w:pPr>
+      <w:r>
+        <w:rPr>
+          <w:rFonts w:eastAsia="Times New Roman" w:cs="Arial" w:ascii="Arial" w:hAnsi="Arial"/>
           <w:color w:val="000000"/>
           <w:lang w:eastAsia="en-GB"/>
         </w:rPr>
         <w:t>Explain and finish by stating that it is important for computers to share out the work in order to complete it quicker.</w:t>
       </w:r>
     </w:p>
-    <w:p/>
+    <w:p>
+      <w:pPr>
+        <w:pStyle w:val="Normal"/>
+        <w:widowControl/>
+        <w:bidi w:val="0"/>
+        <w:spacing w:lineRule="auto" w:line="276" w:before="0" w:after="200"/>
+        <w:jc w:val="left"/>
+        <w:rPr/>
+      </w:pPr>
+      <w:r>
+        <w:rPr/>
+      </w:r>
+    </w:p>
     <w:sectPr>
+      <w:type w:val="nextPage"/>
       <w:pgSz w:w="11906" w:h="16838"/>
-      <w:pgMar w:top="1440" w:right="1440" w:bottom="1440" w:left="1440" w:header="708" w:footer="708" w:gutter="0"/>
-      <w:cols w:space="708"/>
-      <w:docGrid w:linePitch="360"/>
+      <w:pgMar w:left="1440" w:right="1440" w:header="0" w:top="1440" w:footer="0" w:bottom="1440" w:gutter="0"/>
+      <w:pgNumType w:fmt="decimal"/>
+      <w:formProt w:val="false"/>
+      <w:textDirection w:val="lrTb"/>
+      <w:docGrid w:type="default" w:linePitch="360" w:charSpace="4096"/>
     </w:sectPr>
   </w:body>
 </w:document>
 </file>
 
 <file path=word/numbering.xml><?xml version="1.0" encoding="utf-8"?>
-<w:numbering xmlns:wpc="http://schemas.microsoft.com/office/word/2010/wordprocessingCanvas" xmlns:mo="http://schemas.microsoft.com/office/mac/office/2008/main" xmlns:mc="http://schemas.openxmlformats.org/markup-compatibility/2006" xmlns:mv="urn:schemas-microsoft-com:mac:vml" xmlns:o="urn:schemas-microsoft-com:office:office" xmlns:r="http://schemas.openxmlformats.org/officeDocument/2006/relationships" xmlns:m="http://schemas.openxmlformats.org/officeDocument/2006/math" xmlns:v="urn:schemas-microsoft-com:vml" xmlns:wp14="http://schemas.microsoft.com/office/word/2010/wordprocessingDrawing" xmlns:wp="http://schemas.openxmlformats.org/drawingml/2006/wordprocessingDrawing" xmlns:w10="urn:schemas-microsoft-com:office:word" xmlns:w="http://schemas.openxmlformats.org/wordprocessingml/2006/main" xmlns:w14="http://schemas.microsoft.com/office/word/2010/wordml" xmlns:w15="http://schemas.microsoft.com/office/word/2012/wordml" xmlns:wpg="http://schemas.microsoft.com/office/word/2010/wordprocessingGroup" xmlns:wpi="http://schemas.microsoft.com/office/word/2010/wordprocessingInk" xmlns:wne="http://schemas.microsoft.com/office/word/2006/wordml" xmlns:wps="http://schemas.microsoft.com/office/word/2010/wordprocessingShape" mc:Ignorable="w14 w15 wp14">
-  <w:abstractNum w:abstractNumId="0">
-    <w:nsid w:val="0CE60D0A"/>
-    <w:multiLevelType w:val="multilevel"/>
-    <w:tmpl w:val="BAA85124"/>
+<w:numbering xmlns:w="http://schemas.openxmlformats.org/wordprocessingml/2006/main" xmlns:o="urn:schemas-microsoft-com:office:office" xmlns:r="http://schemas.openxmlformats.org/officeDocument/2006/relationships" xmlns:v="urn:schemas-microsoft-com:vml">
+  <w:abstractNum w:abstractNumId="1">
     <w:lvl w:ilvl="0">
       <w:start w:val="1"/>
       <w:numFmt w:val="bullet"/>
@@ -898,11 +895,11 @@
         <w:ind w:left="720" w:hanging="360"/>
       </w:pPr>
       <w:rPr>
-        <w:rFonts w:ascii="Symbol" w:hAnsi="Symbol" w:hint="default"/>
+        <w:rFonts w:ascii="Symbol" w:hAnsi="Symbol" w:cs="Symbol" w:hint="default"/>
         <w:sz w:val="20"/>
       </w:rPr>
     </w:lvl>
-    <w:lvl w:ilvl="1" w:tentative="1">
+    <w:lvl w:ilvl="1">
       <w:start w:val="1"/>
       <w:numFmt w:val="bullet"/>
       <w:lvlText w:val="o"/>
@@ -914,11 +911,11 @@
         <w:ind w:left="1440" w:hanging="360"/>
       </w:pPr>
       <w:rPr>
-        <w:rFonts w:ascii="Courier New" w:hAnsi="Courier New" w:hint="default"/>
+        <w:rFonts w:ascii="Courier New" w:hAnsi="Courier New" w:cs="Courier New" w:hint="default"/>
         <w:sz w:val="20"/>
       </w:rPr>
     </w:lvl>
-    <w:lvl w:ilvl="2" w:tentative="1">
+    <w:lvl w:ilvl="2">
       <w:start w:val="1"/>
       <w:numFmt w:val="bullet"/>
       <w:lvlText w:val=""/>
@@ -930,11 +927,11 @@
         <w:ind w:left="2160" w:hanging="360"/>
       </w:pPr>
       <w:rPr>
-        <w:rFonts w:ascii="Wingdings" w:hAnsi="Wingdings" w:hint="default"/>
+        <w:rFonts w:ascii="Wingdings" w:hAnsi="Wingdings" w:cs="Wingdings" w:hint="default"/>
         <w:sz w:val="20"/>
       </w:rPr>
     </w:lvl>
-    <w:lvl w:ilvl="3" w:tentative="1">
+    <w:lvl w:ilvl="3">
       <w:start w:val="1"/>
       <w:numFmt w:val="bullet"/>
       <w:lvlText w:val=""/>
@@ -946,11 +943,11 @@
         <w:ind w:left="2880" w:hanging="360"/>
       </w:pPr>
       <w:rPr>
-        <w:rFonts w:ascii="Wingdings" w:hAnsi="Wingdings" w:hint="default"/>
+        <w:rFonts w:ascii="Wingdings" w:hAnsi="Wingdings" w:cs="Wingdings" w:hint="default"/>
         <w:sz w:val="20"/>
       </w:rPr>
     </w:lvl>
-    <w:lvl w:ilvl="4" w:tentative="1">
+    <w:lvl w:ilvl="4">
       <w:start w:val="1"/>
       <w:numFmt w:val="bullet"/>
       <w:lvlText w:val=""/>
@@ -962,11 +959,11 @@
         <w:ind w:left="3600" w:hanging="360"/>
       </w:pPr>
       <w:rPr>
-        <w:rFonts w:ascii="Wingdings" w:hAnsi="Wingdings" w:hint="default"/>
+        <w:rFonts w:ascii="Wingdings" w:hAnsi="Wingdings" w:cs="Wingdings" w:hint="default"/>
         <w:sz w:val="20"/>
       </w:rPr>
     </w:lvl>
-    <w:lvl w:ilvl="5" w:tentative="1">
+    <w:lvl w:ilvl="5">
       <w:start w:val="1"/>
       <w:numFmt w:val="bullet"/>
       <w:lvlText w:val=""/>
@@ -978,11 +975,11 @@
         <w:ind w:left="4320" w:hanging="360"/>
       </w:pPr>
       <w:rPr>
-        <w:rFonts w:ascii="Wingdings" w:hAnsi="Wingdings" w:hint="default"/>
+        <w:rFonts w:ascii="Wingdings" w:hAnsi="Wingdings" w:cs="Wingdings" w:hint="default"/>
         <w:sz w:val="20"/>
       </w:rPr>
     </w:lvl>
-    <w:lvl w:ilvl="6" w:tentative="1">
+    <w:lvl w:ilvl="6">
       <w:start w:val="1"/>
       <w:numFmt w:val="bullet"/>
       <w:lvlText w:val=""/>
@@ -994,11 +991,11 @@
         <w:ind w:left="5040" w:hanging="360"/>
       </w:pPr>
       <w:rPr>
-        <w:rFonts w:ascii="Wingdings" w:hAnsi="Wingdings" w:hint="default"/>
+        <w:rFonts w:ascii="Wingdings" w:hAnsi="Wingdings" w:cs="Wingdings" w:hint="default"/>
         <w:sz w:val="20"/>
       </w:rPr>
     </w:lvl>
-    <w:lvl w:ilvl="7" w:tentative="1">
+    <w:lvl w:ilvl="7">
       <w:start w:val="1"/>
       <w:numFmt w:val="bullet"/>
       <w:lvlText w:val=""/>
@@ -1010,11 +1007,11 @@
         <w:ind w:left="5760" w:hanging="360"/>
       </w:pPr>
       <w:rPr>
-        <w:rFonts w:ascii="Wingdings" w:hAnsi="Wingdings" w:hint="default"/>
+        <w:rFonts w:ascii="Wingdings" w:hAnsi="Wingdings" w:cs="Wingdings" w:hint="default"/>
         <w:sz w:val="20"/>
       </w:rPr>
     </w:lvl>
-    <w:lvl w:ilvl="8" w:tentative="1">
+    <w:lvl w:ilvl="8">
       <w:start w:val="1"/>
       <w:numFmt w:val="bullet"/>
       <w:lvlText w:val=""/>
@@ -1026,15 +1023,12 @@
         <w:ind w:left="6480" w:hanging="360"/>
       </w:pPr>
       <w:rPr>
-        <w:rFonts w:ascii="Wingdings" w:hAnsi="Wingdings" w:hint="default"/>
+        <w:rFonts w:ascii="Wingdings" w:hAnsi="Wingdings" w:cs="Wingdings" w:hint="default"/>
         <w:sz w:val="20"/>
       </w:rPr>
     </w:lvl>
   </w:abstractNum>
-  <w:abstractNum w:abstractNumId="1">
-    <w:nsid w:val="27FA615D"/>
-    <w:multiLevelType w:val="multilevel"/>
-    <w:tmpl w:val="D2F23EDA"/>
+  <w:abstractNum w:abstractNumId="2">
     <w:lvl w:ilvl="0">
       <w:start w:val="1"/>
       <w:numFmt w:val="bullet"/>
@@ -1047,11 +1041,11 @@
         <w:ind w:left="720" w:hanging="360"/>
       </w:pPr>
       <w:rPr>
-        <w:rFonts w:ascii="Symbol" w:hAnsi="Symbol" w:hint="default"/>
+        <w:rFonts w:ascii="Symbol" w:hAnsi="Symbol" w:cs="Symbol" w:hint="default"/>
         <w:sz w:val="20"/>
       </w:rPr>
     </w:lvl>
-    <w:lvl w:ilvl="1" w:tentative="1">
+    <w:lvl w:ilvl="1">
       <w:start w:val="1"/>
       <w:numFmt w:val="bullet"/>
       <w:lvlText w:val="o"/>
@@ -1063,11 +1057,11 @@
         <w:ind w:left="1440" w:hanging="360"/>
       </w:pPr>
       <w:rPr>
-        <w:rFonts w:ascii="Courier New" w:hAnsi="Courier New" w:hint="default"/>
+        <w:rFonts w:ascii="Courier New" w:hAnsi="Courier New" w:cs="Courier New" w:hint="default"/>
         <w:sz w:val="20"/>
       </w:rPr>
     </w:lvl>
-    <w:lvl w:ilvl="2" w:tentative="1">
+    <w:lvl w:ilvl="2">
       <w:start w:val="1"/>
       <w:numFmt w:val="bullet"/>
       <w:lvlText w:val=""/>
@@ -1079,11 +1073,11 @@
         <w:ind w:left="2160" w:hanging="360"/>
       </w:pPr>
       <w:rPr>
-        <w:rFonts w:ascii="Wingdings" w:hAnsi="Wingdings" w:hint="default"/>
+        <w:rFonts w:ascii="Wingdings" w:hAnsi="Wingdings" w:cs="Wingdings" w:hint="default"/>
         <w:sz w:val="20"/>
       </w:rPr>
     </w:lvl>
-    <w:lvl w:ilvl="3" w:tentative="1">
+    <w:lvl w:ilvl="3">
       <w:start w:val="1"/>
       <w:numFmt w:val="bullet"/>
       <w:lvlText w:val=""/>
@@ -1095,11 +1089,11 @@
         <w:ind w:left="2880" w:hanging="360"/>
       </w:pPr>
       <w:rPr>
-        <w:rFonts w:ascii="Wingdings" w:hAnsi="Wingdings" w:hint="default"/>
+        <w:rFonts w:ascii="Wingdings" w:hAnsi="Wingdings" w:cs="Wingdings" w:hint="default"/>
         <w:sz w:val="20"/>
       </w:rPr>
     </w:lvl>
-    <w:lvl w:ilvl="4" w:tentative="1">
+    <w:lvl w:ilvl="4">
       <w:start w:val="1"/>
       <w:numFmt w:val="bullet"/>
       <w:lvlText w:val=""/>
@@ -1111,11 +1105,11 @@
         <w:ind w:left="3600" w:hanging="360"/>
       </w:pPr>
       <w:rPr>
-        <w:rFonts w:ascii="Wingdings" w:hAnsi="Wingdings" w:hint="default"/>
+        <w:rFonts w:ascii="Wingdings" w:hAnsi="Wingdings" w:cs="Wingdings" w:hint="default"/>
         <w:sz w:val="20"/>
       </w:rPr>
     </w:lvl>
-    <w:lvl w:ilvl="5" w:tentative="1">
+    <w:lvl w:ilvl="5">
       <w:start w:val="1"/>
       <w:numFmt w:val="bullet"/>
       <w:lvlText w:val=""/>
@@ -1127,11 +1121,11 @@
         <w:ind w:left="4320" w:hanging="360"/>
       </w:pPr>
       <w:rPr>
-        <w:rFonts w:ascii="Wingdings" w:hAnsi="Wingdings" w:hint="default"/>
+        <w:rFonts w:ascii="Wingdings" w:hAnsi="Wingdings" w:cs="Wingdings" w:hint="default"/>
         <w:sz w:val="20"/>
       </w:rPr>
     </w:lvl>
-    <w:lvl w:ilvl="6" w:tentative="1">
+    <w:lvl w:ilvl="6">
       <w:start w:val="1"/>
       <w:numFmt w:val="bullet"/>
       <w:lvlText w:val=""/>
@@ -1143,11 +1137,11 @@
         <w:ind w:left="5040" w:hanging="360"/>
       </w:pPr>
       <w:rPr>
-        <w:rFonts w:ascii="Wingdings" w:hAnsi="Wingdings" w:hint="default"/>
+        <w:rFonts w:ascii="Wingdings" w:hAnsi="Wingdings" w:cs="Wingdings" w:hint="default"/>
         <w:sz w:val="20"/>
       </w:rPr>
     </w:lvl>
-    <w:lvl w:ilvl="7" w:tentative="1">
+    <w:lvl w:ilvl="7">
       <w:start w:val="1"/>
       <w:numFmt w:val="bullet"/>
       <w:lvlText w:val=""/>
@@ -1159,11 +1153,11 @@
         <w:ind w:left="5760" w:hanging="360"/>
       </w:pPr>
       <w:rPr>
-        <w:rFonts w:ascii="Wingdings" w:hAnsi="Wingdings" w:hint="default"/>
+        <w:rFonts w:ascii="Wingdings" w:hAnsi="Wingdings" w:cs="Wingdings" w:hint="default"/>
         <w:sz w:val="20"/>
       </w:rPr>
     </w:lvl>
-    <w:lvl w:ilvl="8" w:tentative="1">
+    <w:lvl w:ilvl="8">
       <w:start w:val="1"/>
       <w:numFmt w:val="bullet"/>
       <w:lvlText w:val=""/>
@@ -1175,15 +1169,12 @@
         <w:ind w:left="6480" w:hanging="360"/>
       </w:pPr>
       <w:rPr>
-        <w:rFonts w:ascii="Wingdings" w:hAnsi="Wingdings" w:hint="default"/>
+        <w:rFonts w:ascii="Wingdings" w:hAnsi="Wingdings" w:cs="Wingdings" w:hint="default"/>
         <w:sz w:val="20"/>
       </w:rPr>
     </w:lvl>
   </w:abstractNum>
-  <w:abstractNum w:abstractNumId="2">
-    <w:nsid w:val="4DB01ED5"/>
-    <w:multiLevelType w:val="multilevel"/>
-    <w:tmpl w:val="F1D2B4F4"/>
+  <w:abstractNum w:abstractNumId="3">
     <w:lvl w:ilvl="0">
       <w:start w:val="1"/>
       <w:numFmt w:val="decimal"/>
@@ -1208,7 +1199,7 @@
         <w:ind w:left="1440" w:hanging="360"/>
       </w:pPr>
     </w:lvl>
-    <w:lvl w:ilvl="2" w:tentative="1">
+    <w:lvl w:ilvl="2">
       <w:start w:val="1"/>
       <w:numFmt w:val="decimal"/>
       <w:lvlText w:val="%3."/>
@@ -1220,7 +1211,7 @@
         <w:ind w:left="2160" w:hanging="360"/>
       </w:pPr>
     </w:lvl>
-    <w:lvl w:ilvl="3" w:tentative="1">
+    <w:lvl w:ilvl="3">
       <w:start w:val="1"/>
       <w:numFmt w:val="decimal"/>
       <w:lvlText w:val="%4."/>
@@ -1232,7 +1223,7 @@
         <w:ind w:left="2880" w:hanging="360"/>
       </w:pPr>
     </w:lvl>
-    <w:lvl w:ilvl="4" w:tentative="1">
+    <w:lvl w:ilvl="4">
       <w:start w:val="1"/>
       <w:numFmt w:val="decimal"/>
       <w:lvlText w:val="%5."/>
@@ -1244,7 +1235,7 @@
         <w:ind w:left="3600" w:hanging="360"/>
       </w:pPr>
     </w:lvl>
-    <w:lvl w:ilvl="5" w:tentative="1">
+    <w:lvl w:ilvl="5">
       <w:start w:val="1"/>
       <w:numFmt w:val="decimal"/>
       <w:lvlText w:val="%6."/>
@@ -1256,7 +1247,7 @@
         <w:ind w:left="4320" w:hanging="360"/>
       </w:pPr>
     </w:lvl>
-    <w:lvl w:ilvl="6" w:tentative="1">
+    <w:lvl w:ilvl="6">
       <w:start w:val="1"/>
       <w:numFmt w:val="decimal"/>
       <w:lvlText w:val="%7."/>
@@ -1268,7 +1259,7 @@
         <w:ind w:left="5040" w:hanging="360"/>
       </w:pPr>
     </w:lvl>
-    <w:lvl w:ilvl="7" w:tentative="1">
+    <w:lvl w:ilvl="7">
       <w:start w:val="1"/>
       <w:numFmt w:val="decimal"/>
       <w:lvlText w:val="%8."/>
@@ -1280,7 +1271,7 @@
         <w:ind w:left="5760" w:hanging="360"/>
       </w:pPr>
     </w:lvl>
-    <w:lvl w:ilvl="8" w:tentative="1">
+    <w:lvl w:ilvl="8">
       <w:start w:val="1"/>
       <w:numFmt w:val="decimal"/>
       <w:lvlText w:val="%9."/>
@@ -1293,56 +1284,252 @@
       </w:pPr>
     </w:lvl>
   </w:abstractNum>
+  <w:abstractNum w:abstractNumId="4">
+    <w:lvl w:ilvl="0">
+      <w:start w:val="1"/>
+      <w:numFmt w:val="lowerLetter"/>
+      <w:lvlText w:val="%1."/>
+      <w:lvlJc w:val="left"/>
+      <w:pPr>
+        <w:tabs>
+          <w:tab w:val="num" w:pos="720"/>
+        </w:tabs>
+        <w:ind w:left="720" w:hanging="360"/>
+      </w:pPr>
+    </w:lvl>
+    <w:lvl w:ilvl="1">
+      <w:start w:val="1"/>
+      <w:numFmt w:val="decimal"/>
+      <w:lvlText w:val="%2."/>
+      <w:lvlJc w:val="left"/>
+      <w:pPr>
+        <w:tabs>
+          <w:tab w:val="num" w:pos="1440"/>
+        </w:tabs>
+        <w:ind w:left="1440" w:hanging="360"/>
+      </w:pPr>
+    </w:lvl>
+    <w:lvl w:ilvl="2">
+      <w:start w:val="1"/>
+      <w:numFmt w:val="decimal"/>
+      <w:lvlText w:val="%3."/>
+      <w:lvlJc w:val="left"/>
+      <w:pPr>
+        <w:tabs>
+          <w:tab w:val="num" w:pos="2160"/>
+        </w:tabs>
+        <w:ind w:left="2160" w:hanging="360"/>
+      </w:pPr>
+    </w:lvl>
+    <w:lvl w:ilvl="3">
+      <w:start w:val="1"/>
+      <w:numFmt w:val="decimal"/>
+      <w:lvlText w:val="%4."/>
+      <w:lvlJc w:val="left"/>
+      <w:pPr>
+        <w:tabs>
+          <w:tab w:val="num" w:pos="2880"/>
+        </w:tabs>
+        <w:ind w:left="2880" w:hanging="360"/>
+      </w:pPr>
+    </w:lvl>
+    <w:lvl w:ilvl="4">
+      <w:start w:val="1"/>
+      <w:numFmt w:val="decimal"/>
+      <w:lvlText w:val="%5."/>
+      <w:lvlJc w:val="left"/>
+      <w:pPr>
+        <w:tabs>
+          <w:tab w:val="num" w:pos="3600"/>
+        </w:tabs>
+        <w:ind w:left="3600" w:hanging="360"/>
+      </w:pPr>
+    </w:lvl>
+    <w:lvl w:ilvl="5">
+      <w:start w:val="1"/>
+      <w:numFmt w:val="decimal"/>
+      <w:lvlText w:val="%6."/>
+      <w:lvlJc w:val="left"/>
+      <w:pPr>
+        <w:tabs>
+          <w:tab w:val="num" w:pos="4320"/>
+        </w:tabs>
+        <w:ind w:left="4320" w:hanging="360"/>
+      </w:pPr>
+    </w:lvl>
+    <w:lvl w:ilvl="6">
+      <w:start w:val="1"/>
+      <w:numFmt w:val="decimal"/>
+      <w:lvlText w:val="%7."/>
+      <w:lvlJc w:val="left"/>
+      <w:pPr>
+        <w:tabs>
+          <w:tab w:val="num" w:pos="5040"/>
+        </w:tabs>
+        <w:ind w:left="5040" w:hanging="360"/>
+      </w:pPr>
+    </w:lvl>
+    <w:lvl w:ilvl="7">
+      <w:start w:val="1"/>
+      <w:numFmt w:val="decimal"/>
+      <w:lvlText w:val="%8."/>
+      <w:lvlJc w:val="left"/>
+      <w:pPr>
+        <w:tabs>
+          <w:tab w:val="num" w:pos="5760"/>
+        </w:tabs>
+        <w:ind w:left="5760" w:hanging="360"/>
+      </w:pPr>
+    </w:lvl>
+    <w:lvl w:ilvl="8">
+      <w:start w:val="1"/>
+      <w:numFmt w:val="decimal"/>
+      <w:lvlText w:val="%9."/>
+      <w:lvlJc w:val="left"/>
+      <w:pPr>
+        <w:tabs>
+          <w:tab w:val="num" w:pos="6480"/>
+        </w:tabs>
+        <w:ind w:left="6480" w:hanging="360"/>
+      </w:pPr>
+    </w:lvl>
+  </w:abstractNum>
+  <w:abstractNum w:abstractNumId="5">
+    <w:lvl w:ilvl="0">
+      <w:start w:val="1"/>
+      <w:numFmt w:val="none"/>
+      <w:suff w:val="nothing"/>
+      <w:lvlText w:val=""/>
+      <w:lvlJc w:val="left"/>
+      <w:pPr>
+        <w:ind w:left="0" w:hanging="0"/>
+      </w:pPr>
+    </w:lvl>
+    <w:lvl w:ilvl="1">
+      <w:start w:val="1"/>
+      <w:numFmt w:val="none"/>
+      <w:suff w:val="nothing"/>
+      <w:lvlText w:val=""/>
+      <w:lvlJc w:val="left"/>
+      <w:pPr>
+        <w:ind w:left="0" w:hanging="0"/>
+      </w:pPr>
+    </w:lvl>
+    <w:lvl w:ilvl="2">
+      <w:start w:val="1"/>
+      <w:numFmt w:val="none"/>
+      <w:suff w:val="nothing"/>
+      <w:lvlText w:val=""/>
+      <w:lvlJc w:val="left"/>
+      <w:pPr>
+        <w:ind w:left="0" w:hanging="0"/>
+      </w:pPr>
+    </w:lvl>
+    <w:lvl w:ilvl="3">
+      <w:start w:val="1"/>
+      <w:numFmt w:val="none"/>
+      <w:suff w:val="nothing"/>
+      <w:lvlText w:val=""/>
+      <w:lvlJc w:val="left"/>
+      <w:pPr>
+        <w:ind w:left="0" w:hanging="0"/>
+      </w:pPr>
+    </w:lvl>
+    <w:lvl w:ilvl="4">
+      <w:start w:val="1"/>
+      <w:numFmt w:val="none"/>
+      <w:suff w:val="nothing"/>
+      <w:lvlText w:val=""/>
+      <w:lvlJc w:val="left"/>
+      <w:pPr>
+        <w:ind w:left="0" w:hanging="0"/>
+      </w:pPr>
+    </w:lvl>
+    <w:lvl w:ilvl="5">
+      <w:start w:val="1"/>
+      <w:numFmt w:val="none"/>
+      <w:suff w:val="nothing"/>
+      <w:lvlText w:val=""/>
+      <w:lvlJc w:val="left"/>
+      <w:pPr>
+        <w:ind w:left="0" w:hanging="0"/>
+      </w:pPr>
+    </w:lvl>
+    <w:lvl w:ilvl="6">
+      <w:start w:val="1"/>
+      <w:numFmt w:val="none"/>
+      <w:suff w:val="nothing"/>
+      <w:lvlText w:val=""/>
+      <w:lvlJc w:val="left"/>
+      <w:pPr>
+        <w:ind w:left="0" w:hanging="0"/>
+      </w:pPr>
+    </w:lvl>
+    <w:lvl w:ilvl="7">
+      <w:start w:val="1"/>
+      <w:numFmt w:val="none"/>
+      <w:suff w:val="nothing"/>
+      <w:lvlText w:val=""/>
+      <w:lvlJc w:val="left"/>
+      <w:pPr>
+        <w:ind w:left="0" w:hanging="0"/>
+      </w:pPr>
+    </w:lvl>
+    <w:lvl w:ilvl="8">
+      <w:start w:val="1"/>
+      <w:numFmt w:val="none"/>
+      <w:suff w:val="nothing"/>
+      <w:lvlText w:val=""/>
+      <w:lvlJc w:val="left"/>
+      <w:pPr>
+        <w:ind w:left="0" w:hanging="0"/>
+      </w:pPr>
+    </w:lvl>
+  </w:abstractNum>
   <w:num w:numId="1">
-    <w:abstractNumId w:val="0"/>
+    <w:abstractNumId w:val="1"/>
   </w:num>
   <w:num w:numId="2">
-    <w:abstractNumId w:val="1"/>
+    <w:abstractNumId w:val="2"/>
   </w:num>
   <w:num w:numId="3">
-    <w:abstractNumId w:val="2"/>
+    <w:abstractNumId w:val="3"/>
   </w:num>
   <w:num w:numId="4">
-    <w:abstractNumId w:val="2"/>
-    <w:lvlOverride w:ilvl="1">
-      <w:lvl w:ilvl="1">
-        <w:numFmt w:val="lowerLetter"/>
-        <w:lvlText w:val="%2."/>
-        <w:lvlJc w:val="left"/>
-      </w:lvl>
-    </w:lvlOverride>
+    <w:abstractNumId w:val="4"/>
+  </w:num>
+  <w:num w:numId="5">
+    <w:abstractNumId w:val="5"/>
   </w:num>
 </w:numbering>
 </file>
 
 <file path=word/styles.xml><?xml version="1.0" encoding="utf-8"?>
-<w:styles xmlns:mc="http://schemas.openxmlformats.org/markup-compatibility/2006" xmlns:r="http://schemas.openxmlformats.org/officeDocument/2006/relationships" xmlns:w="http://schemas.openxmlformats.org/wordprocessingml/2006/main" xmlns:w14="http://schemas.microsoft.com/office/word/2010/wordml" xmlns:w15="http://schemas.microsoft.com/office/word/2012/wordml" mc:Ignorable="w14 w15">
+<w:styles xmlns:w="http://schemas.openxmlformats.org/wordprocessingml/2006/main" xmlns:w14="http://schemas.microsoft.com/office/word/2010/wordml" xmlns:mc="http://schemas.openxmlformats.org/markup-compatibility/2006" mc:Ignorable="w14">
   <w:docDefaults>
     <w:rPrDefault>
       <w:rPr>
-        <w:rFonts w:asciiTheme="minorHAnsi" w:eastAsiaTheme="minorHAnsi" w:hAnsiTheme="minorHAnsi" w:cstheme="minorBidi"/>
+        <w:rFonts w:ascii="Calibri" w:hAnsi="Calibri" w:eastAsia="Calibri" w:cs="" w:asciiTheme="minorHAnsi" w:cstheme="minorBidi" w:eastAsiaTheme="minorHAnsi" w:hAnsiTheme="minorHAnsi"/>
         <w:sz w:val="22"/>
         <w:szCs w:val="22"/>
         <w:lang w:val="en-GB" w:eastAsia="en-US" w:bidi="ar-SA"/>
       </w:rPr>
     </w:rPrDefault>
     <w:pPrDefault>
-      <w:pPr>
-        <w:spacing w:after="200" w:line="276" w:lineRule="auto"/>
-      </w:pPr>
+      <w:pPr/>
     </w:pPrDefault>
   </w:docDefaults>
   <w:latentStyles w:defLockedState="0" w:defUIPriority="99" w:defSemiHidden="0" w:defUnhideWhenUsed="0" w:defQFormat="0" w:count="380">
     <w:lsdException w:name="Normal" w:uiPriority="0" w:qFormat="1"/>
     <w:lsdException w:name="heading 1" w:uiPriority="9" w:qFormat="1"/>
-    <w:lsdException w:name="heading 2" w:semiHidden="1" w:uiPriority="9" w:unhideWhenUsed="1" w:qFormat="1"/>
-    <w:lsdException w:name="heading 3" w:semiHidden="1" w:uiPriority="9" w:unhideWhenUsed="1" w:qFormat="1"/>
-    <w:lsdException w:name="heading 4" w:semiHidden="1" w:uiPriority="9" w:unhideWhenUsed="1" w:qFormat="1"/>
-    <w:lsdException w:name="heading 5" w:semiHidden="1" w:uiPriority="9" w:unhideWhenUsed="1" w:qFormat="1"/>
-    <w:lsdException w:name="heading 6" w:semiHidden="1" w:uiPriority="9" w:unhideWhenUsed="1" w:qFormat="1"/>
-    <w:lsdException w:name="heading 7" w:semiHidden="1" w:uiPriority="9" w:unhideWhenUsed="1" w:qFormat="1"/>
-    <w:lsdException w:name="heading 8" w:semiHidden="1" w:uiPriority="9" w:unhideWhenUsed="1" w:qFormat="1"/>
-    <w:lsdException w:name="heading 9" w:semiHidden="1" w:uiPriority="9" w:unhideWhenUsed="1" w:qFormat="1"/>
+    <w:lsdException w:name="heading 2" w:uiPriority="9" w:semiHidden="1" w:unhideWhenUsed="1" w:qFormat="1"/>
+    <w:lsdException w:name="heading 3" w:uiPriority="9" w:semiHidden="1" w:unhideWhenUsed="1" w:qFormat="1"/>
+    <w:lsdException w:name="heading 4" w:uiPriority="9" w:semiHidden="1" w:unhideWhenUsed="1" w:qFormat="1"/>
+    <w:lsdException w:name="heading 5" w:uiPriority="9" w:semiHidden="1" w:unhideWhenUsed="1" w:qFormat="1"/>
+    <w:lsdException w:name="heading 6" w:uiPriority="9" w:semiHidden="1" w:unhideWhenUsed="1" w:qFormat="1"/>
+    <w:lsdException w:name="heading 7" w:uiPriority="9" w:semiHidden="1" w:unhideWhenUsed="1" w:qFormat="1"/>
+    <w:lsdException w:name="heading 8" w:uiPriority="9" w:semiHidden="1" w:unhideWhenUsed="1" w:qFormat="1"/>
+    <w:lsdException w:name="heading 9" w:uiPriority="9" w:semiHidden="1" w:unhideWhenUsed="1" w:qFormat="1"/>
     <w:lsdException w:name="index 1" w:semiHidden="1" w:unhideWhenUsed="1"/>
     <w:lsdException w:name="index 2" w:semiHidden="1" w:unhideWhenUsed="1"/>
     <w:lsdException w:name="index 3" w:semiHidden="1" w:unhideWhenUsed="1"/>
@@ -1352,22 +1539,22 @@
     <w:lsdException w:name="index 7" w:semiHidden="1" w:unhideWhenUsed="1"/>
     <w:lsdException w:name="index 8" w:semiHidden="1" w:unhideWhenUsed="1"/>
     <w:lsdException w:name="index 9" w:semiHidden="1" w:unhideWhenUsed="1"/>
-    <w:lsdException w:name="toc 1" w:semiHidden="1" w:uiPriority="39" w:unhideWhenUsed="1"/>
-    <w:lsdException w:name="toc 2" w:semiHidden="1" w:uiPriority="39" w:unhideWhenUsed="1"/>
-    <w:lsdException w:name="toc 3" w:semiHidden="1" w:uiPriority="39" w:unhideWhenUsed="1"/>
-    <w:lsdException w:name="toc 4" w:semiHidden="1" w:uiPriority="39" w:unhideWhenUsed="1"/>
-    <w:lsdException w:name="toc 5" w:semiHidden="1" w:uiPriority="39" w:unhideWhenUsed="1"/>
-    <w:lsdException w:name="toc 6" w:semiHidden="1" w:uiPriority="39" w:unhideWhenUsed="1"/>
-    <w:lsdException w:name="toc 7" w:semiHidden="1" w:uiPriority="39" w:unhideWhenUsed="1"/>
-    <w:lsdException w:name="toc 8" w:semiHidden="1" w:uiPriority="39" w:unhideWhenUsed="1"/>
-    <w:lsdException w:name="toc 9" w:semiHidden="1" w:uiPriority="39" w:unhideWhenUsed="1"/>
+    <w:lsdException w:name="toc 1" w:uiPriority="39" w:semiHidden="1" w:unhideWhenUsed="1"/>
+    <w:lsdException w:name="toc 2" w:uiPriority="39" w:semiHidden="1" w:unhideWhenUsed="1"/>
+    <w:lsdException w:name="toc 3" w:uiPriority="39" w:semiHidden="1" w:unhideWhenUsed="1"/>
+    <w:lsdException w:name="toc 4" w:uiPriority="39" w:semiHidden="1" w:unhideWhenUsed="1"/>
+    <w:lsdException w:name="toc 5" w:uiPriority="39" w:semiHidden="1" w:unhideWhenUsed="1"/>
+    <w:lsdException w:name="toc 6" w:uiPriority="39" w:semiHidden="1" w:unhideWhenUsed="1"/>
+    <w:lsdException w:name="toc 7" w:uiPriority="39" w:semiHidden="1" w:unhideWhenUsed="1"/>
+    <w:lsdException w:name="toc 8" w:uiPriority="39" w:semiHidden="1" w:unhideWhenUsed="1"/>
+    <w:lsdException w:name="toc 9" w:uiPriority="39" w:semiHidden="1" w:unhideWhenUsed="1"/>
     <w:lsdException w:name="Normal Indent" w:semiHidden="1" w:unhideWhenUsed="1"/>
     <w:lsdException w:name="footnote text" w:semiHidden="1" w:unhideWhenUsed="1"/>
     <w:lsdException w:name="annotation text" w:semiHidden="1" w:unhideWhenUsed="1"/>
     <w:lsdException w:name="header" w:semiHidden="1" w:unhideWhenUsed="1"/>
     <w:lsdException w:name="footer" w:semiHidden="1" w:unhideWhenUsed="1"/>
     <w:lsdException w:name="index heading" w:semiHidden="1" w:unhideWhenUsed="1"/>
-    <w:lsdException w:name="caption" w:semiHidden="1" w:uiPriority="35" w:unhideWhenUsed="1" w:qFormat="1"/>
+    <w:lsdException w:name="caption" w:uiPriority="35" w:semiHidden="1" w:unhideWhenUsed="1" w:qFormat="1"/>
     <w:lsdException w:name="table of figures" w:semiHidden="1" w:unhideWhenUsed="1"/>
     <w:lsdException w:name="envelope address" w:semiHidden="1" w:unhideWhenUsed="1"/>
     <w:lsdException w:name="envelope return" w:semiHidden="1" w:unhideWhenUsed="1"/>
@@ -1398,7 +1585,7 @@
     <w:lsdException w:name="Title" w:uiPriority="10" w:qFormat="1"/>
     <w:lsdException w:name="Closing" w:semiHidden="1" w:unhideWhenUsed="1"/>
     <w:lsdException w:name="Signature" w:semiHidden="1" w:unhideWhenUsed="1"/>
-    <w:lsdException w:name="Default Paragraph Font" w:semiHidden="1" w:uiPriority="1" w:unhideWhenUsed="1"/>
+    <w:lsdException w:name="Default Paragraph Font" w:uiPriority="1" w:semiHidden="1" w:unhideWhenUsed="1"/>
     <w:lsdException w:name="Body Text" w:semiHidden="1" w:unhideWhenUsed="1"/>
     <w:lsdException w:name="Body Text Indent" w:semiHidden="1" w:unhideWhenUsed="1"/>
     <w:lsdException w:name="List Continue" w:semiHidden="1" w:unhideWhenUsed="1"/>
@@ -1607,8 +1794,8 @@
     <w:lsdException w:name="Subtle Reference" w:uiPriority="31" w:qFormat="1"/>
     <w:lsdException w:name="Intense Reference" w:uiPriority="32" w:qFormat="1"/>
     <w:lsdException w:name="Book Title" w:uiPriority="33" w:qFormat="1"/>
-    <w:lsdException w:name="Bibliography" w:semiHidden="1" w:uiPriority="37" w:unhideWhenUsed="1"/>
-    <w:lsdException w:name="TOC Heading" w:semiHidden="1" w:uiPriority="39" w:unhideWhenUsed="1" w:qFormat="1"/>
+    <w:lsdException w:name="Bibliography" w:uiPriority="37" w:semiHidden="1" w:unhideWhenUsed="1"/>
+    <w:lsdException w:name="TOC Heading" w:uiPriority="39" w:semiHidden="1" w:unhideWhenUsed="1" w:qFormat="1"/>
     <w:lsdException w:name="Plain Table 1" w:uiPriority="41"/>
     <w:lsdException w:name="Plain Table 2" w:uiPriority="42"/>
     <w:lsdException w:name="Plain Table 3" w:uiPriority="43"/>
@@ -1714,15 +1901,281 @@
     <w:lsdException w:name="List Table 6 Colorful Accent 6" w:uiPriority="51"/>
     <w:lsdException w:name="List Table 7 Colorful Accent 6" w:uiPriority="52"/>
   </w:latentStyles>
-  <w:style w:type="paragraph" w:default="1" w:styleId="Normal">
+  <w:style w:type="paragraph" w:styleId="Normal" w:default="1">
     <w:name w:val="Normal"/>
     <w:qFormat/>
-  </w:style>
-  <w:style w:type="character" w:default="1" w:styleId="DefaultParagraphFont">
+    <w:pPr>
+      <w:widowControl/>
+      <w:bidi w:val="0"/>
+      <w:spacing w:lineRule="auto" w:line="276" w:before="0" w:after="200"/>
+      <w:jc w:val="left"/>
+    </w:pPr>
+    <w:rPr>
+      <w:rFonts w:ascii="Calibri" w:hAnsi="Calibri" w:eastAsia="Calibri" w:cs="" w:asciiTheme="minorHAnsi" w:cstheme="minorBidi" w:eastAsiaTheme="minorHAnsi" w:hAnsiTheme="minorHAnsi"/>
+      <w:color w:val="auto"/>
+      <w:kern w:val="0"/>
+      <w:sz w:val="22"/>
+      <w:szCs w:val="22"/>
+      <w:lang w:val="en-GB" w:eastAsia="en-US" w:bidi="ar-SA"/>
+    </w:rPr>
+  </w:style>
+  <w:style w:type="character" w:styleId="DefaultParagraphFont" w:default="1">
     <w:name w:val="Default Paragraph Font"/>
     <w:uiPriority w:val="1"/>
     <w:semiHidden/>
     <w:unhideWhenUsed/>
+    <w:qFormat/>
+    <w:rPr/>
+  </w:style>
+  <w:style w:type="character" w:styleId="Appletabspan" w:customStyle="1">
+    <w:name w:val="apple-tab-span"/>
+    <w:basedOn w:val="DefaultParagraphFont"/>
+    <w:qFormat/>
+    <w:rsid w:val="005a60f5"/>
+    <w:rPr/>
+  </w:style>
+  <w:style w:type="character" w:styleId="BalloonTextChar" w:customStyle="1">
+    <w:name w:val="Balloon Text Char"/>
+    <w:basedOn w:val="DefaultParagraphFont"/>
+    <w:link w:val="BalloonText"/>
+    <w:uiPriority w:val="99"/>
+    <w:semiHidden/>
+    <w:qFormat/>
+    <w:rsid w:val="005a60f5"/>
+    <w:rPr>
+      <w:rFonts w:ascii="Tahoma" w:hAnsi="Tahoma" w:cs="Tahoma"/>
+      <w:sz w:val="16"/>
+      <w:szCs w:val="16"/>
+    </w:rPr>
+  </w:style>
+  <w:style w:type="character" w:styleId="ListLabel1">
+    <w:name w:val="ListLabel 1"/>
+    <w:qFormat/>
+    <w:rPr>
+      <w:rFonts w:ascii="Arial" w:hAnsi="Arial"/>
+      <w:sz w:val="20"/>
+    </w:rPr>
+  </w:style>
+  <w:style w:type="character" w:styleId="ListLabel2">
+    <w:name w:val="ListLabel 2"/>
+    <w:qFormat/>
+    <w:rPr>
+      <w:sz w:val="20"/>
+    </w:rPr>
+  </w:style>
+  <w:style w:type="character" w:styleId="ListLabel3">
+    <w:name w:val="ListLabel 3"/>
+    <w:qFormat/>
+    <w:rPr>
+      <w:sz w:val="20"/>
+    </w:rPr>
+  </w:style>
+  <w:style w:type="character" w:styleId="ListLabel4">
+    <w:name w:val="ListLabel 4"/>
+    <w:qFormat/>
+    <w:rPr>
+      <w:sz w:val="20"/>
+    </w:rPr>
+  </w:style>
+  <w:style w:type="character" w:styleId="ListLabel5">
+    <w:name w:val="ListLabel 5"/>
+    <w:qFormat/>
+    <w:rPr>
+      <w:sz w:val="20"/>
+    </w:rPr>
+  </w:style>
+  <w:style w:type="character" w:styleId="ListLabel6">
+    <w:name w:val="ListLabel 6"/>
+    <w:qFormat/>
+    <w:rPr>
+      <w:sz w:val="20"/>
+    </w:rPr>
+  </w:style>
+  <w:style w:type="character" w:styleId="ListLabel7">
+    <w:name w:val="ListLabel 7"/>
+    <w:qFormat/>
+    <w:rPr>
+      <w:sz w:val="20"/>
+    </w:rPr>
+  </w:style>
+  <w:style w:type="character" w:styleId="ListLabel8">
+    <w:name w:val="ListLabel 8"/>
+    <w:qFormat/>
+    <w:rPr>
+      <w:sz w:val="20"/>
+    </w:rPr>
+  </w:style>
+  <w:style w:type="character" w:styleId="ListLabel9">
+    <w:name w:val="ListLabel 9"/>
+    <w:qFormat/>
+    <w:rPr>
+      <w:sz w:val="20"/>
+    </w:rPr>
+  </w:style>
+  <w:style w:type="character" w:styleId="ListLabel10">
+    <w:name w:val="ListLabel 10"/>
+    <w:qFormat/>
+    <w:rPr>
+      <w:rFonts w:ascii="Arial" w:hAnsi="Arial"/>
+      <w:sz w:val="20"/>
+    </w:rPr>
+  </w:style>
+  <w:style w:type="character" w:styleId="ListLabel11">
+    <w:name w:val="ListLabel 11"/>
+    <w:qFormat/>
+    <w:rPr>
+      <w:sz w:val="20"/>
+    </w:rPr>
+  </w:style>
+  <w:style w:type="character" w:styleId="ListLabel12">
+    <w:name w:val="ListLabel 12"/>
+    <w:qFormat/>
+    <w:rPr>
+      <w:sz w:val="20"/>
+    </w:rPr>
+  </w:style>
+  <w:style w:type="character" w:styleId="ListLabel13">
+    <w:name w:val="ListLabel 13"/>
+    <w:qFormat/>
+    <w:rPr>
+      <w:sz w:val="20"/>
+    </w:rPr>
+  </w:style>
+  <w:style w:type="character" w:styleId="ListLabel14">
+    <w:name w:val="ListLabel 14"/>
+    <w:qFormat/>
+    <w:rPr>
+      <w:sz w:val="20"/>
+    </w:rPr>
+  </w:style>
+  <w:style w:type="character" w:styleId="ListLabel15">
+    <w:name w:val="ListLabel 15"/>
+    <w:qFormat/>
+    <w:rPr>
+      <w:sz w:val="20"/>
+    </w:rPr>
+  </w:style>
+  <w:style w:type="character" w:styleId="ListLabel16">
+    <w:name w:val="ListLabel 16"/>
+    <w:qFormat/>
+    <w:rPr>
+      <w:sz w:val="20"/>
+    </w:rPr>
+  </w:style>
+  <w:style w:type="character" w:styleId="ListLabel17">
+    <w:name w:val="ListLabel 17"/>
+    <w:qFormat/>
+    <w:rPr>
+      <w:sz w:val="20"/>
+    </w:rPr>
+  </w:style>
+  <w:style w:type="character" w:styleId="ListLabel18">
+    <w:name w:val="ListLabel 18"/>
+    <w:qFormat/>
+    <w:rPr>
+      <w:sz w:val="20"/>
+    </w:rPr>
+  </w:style>
+  <w:style w:type="paragraph" w:styleId="Heading">
+    <w:name w:val="Heading"/>
+    <w:basedOn w:val="Normal"/>
+    <w:next w:val="TextBody"/>
+    <w:qFormat/>
+    <w:pPr>
+      <w:keepNext w:val="true"/>
+      <w:spacing w:before="240" w:after="120"/>
+    </w:pPr>
+    <w:rPr>
+      <w:rFonts w:ascii="Liberation Sans" w:hAnsi="Liberation Sans" w:eastAsia="Droid Sans Fallback" w:cs="Droid Sans Devanagari"/>
+      <w:sz w:val="28"/>
+      <w:szCs w:val="28"/>
+    </w:rPr>
+  </w:style>
+  <w:style w:type="paragraph" w:styleId="TextBody">
+    <w:name w:val="Body Text"/>
+    <w:basedOn w:val="Normal"/>
+    <w:pPr>
+      <w:spacing w:lineRule="auto" w:line="276" w:before="0" w:after="140"/>
+    </w:pPr>
+    <w:rPr/>
+  </w:style>
+  <w:style w:type="paragraph" w:styleId="List">
+    <w:name w:val="List"/>
+    <w:basedOn w:val="TextBody"/>
+    <w:pPr/>
+    <w:rPr>
+      <w:rFonts w:cs="Droid Sans Devanagari"/>
+    </w:rPr>
+  </w:style>
+  <w:style w:type="paragraph" w:styleId="Caption">
+    <w:name w:val="Caption"/>
+    <w:basedOn w:val="Normal"/>
+    <w:qFormat/>
+    <w:pPr>
+      <w:suppressLineNumbers/>
+      <w:spacing w:before="120" w:after="120"/>
+    </w:pPr>
+    <w:rPr>
+      <w:rFonts w:cs="Droid Sans Devanagari"/>
+      <w:i/>
+      <w:iCs/>
+      <w:sz w:val="24"/>
+      <w:szCs w:val="24"/>
+    </w:rPr>
+  </w:style>
+  <w:style w:type="paragraph" w:styleId="Index">
+    <w:name w:val="Index"/>
+    <w:basedOn w:val="Normal"/>
+    <w:qFormat/>
+    <w:pPr>
+      <w:suppressLineNumbers/>
+    </w:pPr>
+    <w:rPr>
+      <w:rFonts w:cs="Droid Sans Devanagari"/>
+    </w:rPr>
+  </w:style>
+  <w:style w:type="paragraph" w:styleId="NormalWeb">
+    <w:name w:val="Normal (Web)"/>
+    <w:basedOn w:val="Normal"/>
+    <w:uiPriority w:val="99"/>
+    <w:semiHidden/>
+    <w:unhideWhenUsed/>
+    <w:qFormat/>
+    <w:rsid w:val="005a60f5"/>
+    <w:pPr>
+      <w:spacing w:lineRule="auto" w:line="240" w:beforeAutospacing="1" w:afterAutospacing="1"/>
+    </w:pPr>
+    <w:rPr>
+      <w:rFonts w:ascii="Times New Roman" w:hAnsi="Times New Roman" w:eastAsia="Times New Roman" w:cs="Times New Roman"/>
+      <w:sz w:val="24"/>
+      <w:szCs w:val="24"/>
+      <w:lang w:eastAsia="en-GB"/>
+    </w:rPr>
+  </w:style>
+  <w:style w:type="paragraph" w:styleId="BalloonText">
+    <w:name w:val="Balloon Text"/>
+    <w:basedOn w:val="Normal"/>
+    <w:link w:val="BalloonTextChar"/>
+    <w:uiPriority w:val="99"/>
+    <w:semiHidden/>
+    <w:unhideWhenUsed/>
+    <w:qFormat/>
+    <w:rsid w:val="005a60f5"/>
+    <w:pPr>
+      <w:spacing w:lineRule="auto" w:line="240" w:before="0" w:after="0"/>
+    </w:pPr>
+    <w:rPr>
+      <w:rFonts w:ascii="Tahoma" w:hAnsi="Tahoma" w:cs="Tahoma"/>
+      <w:sz w:val="16"/>
+      <w:szCs w:val="16"/>
+    </w:rPr>
+  </w:style>
+  <w:style w:type="numbering" w:styleId="NoList" w:default="1">
+    <w:name w:val="No List"/>
+    <w:uiPriority w:val="99"/>
+    <w:semiHidden/>
+    <w:unhideWhenUsed/>
+    <w:qFormat/>
   </w:style>
   <w:style w:type="table" w:default="1" w:styleId="TableNormal">
     <w:name w:val="Normal Table"/>
@@ -1738,64 +2191,6 @@
         <w:right w:w="108" w:type="dxa"/>
       </w:tblCellMar>
     </w:tblPr>
-  </w:style>
-  <w:style w:type="numbering" w:default="1" w:styleId="NoList">
-    <w:name w:val="No List"/>
-    <w:uiPriority w:val="99"/>
-    <w:semiHidden/>
-    <w:unhideWhenUsed/>
-  </w:style>
-  <w:style w:type="paragraph" w:styleId="NormalWeb">
-    <w:name w:val="Normal (Web)"/>
-    <w:basedOn w:val="Normal"/>
-    <w:uiPriority w:val="99"/>
-    <w:semiHidden/>
-    <w:unhideWhenUsed/>
-    <w:rsid w:val="005A60F5"/>
-    <w:pPr>
-      <w:spacing w:before="100" w:beforeAutospacing="1" w:after="100" w:afterAutospacing="1" w:line="240" w:lineRule="auto"/>
-    </w:pPr>
-    <w:rPr>
-      <w:rFonts w:ascii="Times New Roman" w:eastAsia="Times New Roman" w:hAnsi="Times New Roman" w:cs="Times New Roman"/>
-      <w:sz w:val="24"/>
-      <w:szCs w:val="24"/>
-      <w:lang w:eastAsia="en-GB"/>
-    </w:rPr>
-  </w:style>
-  <w:style w:type="character" w:customStyle="1" w:styleId="apple-tab-span">
-    <w:name w:val="apple-tab-span"/>
-    <w:basedOn w:val="DefaultParagraphFont"/>
-    <w:rsid w:val="005A60F5"/>
-  </w:style>
-  <w:style w:type="paragraph" w:styleId="BalloonText">
-    <w:name w:val="Balloon Text"/>
-    <w:basedOn w:val="Normal"/>
-    <w:link w:val="BalloonTextChar"/>
-    <w:uiPriority w:val="99"/>
-    <w:semiHidden/>
-    <w:unhideWhenUsed/>
-    <w:rsid w:val="005A60F5"/>
-    <w:pPr>
-      <w:spacing w:after="0" w:line="240" w:lineRule="auto"/>
-    </w:pPr>
-    <w:rPr>
-      <w:rFonts w:ascii="Tahoma" w:hAnsi="Tahoma" w:cs="Tahoma"/>
-      <w:sz w:val="16"/>
-      <w:szCs w:val="16"/>
-    </w:rPr>
-  </w:style>
-  <w:style w:type="character" w:customStyle="1" w:styleId="BalloonTextChar">
-    <w:name w:val="Balloon Text Char"/>
-    <w:basedOn w:val="DefaultParagraphFont"/>
-    <w:link w:val="BalloonText"/>
-    <w:uiPriority w:val="99"/>
-    <w:semiHidden/>
-    <w:rsid w:val="005A60F5"/>
-    <w:rPr>
-      <w:rFonts w:ascii="Tahoma" w:hAnsi="Tahoma" w:cs="Tahoma"/>
-      <w:sz w:val="16"/>
-      <w:szCs w:val="16"/>
-    </w:rPr>
   </w:style>
 </w:styles>
 </file>

</xml_diff>